<commit_message>
Update syllabus, check for dead links, add paywalled readings
</commit_message>
<xml_diff>
--- a/syllabus/INFO654-04FA21syllabus.docx
+++ b/syllabus/INFO654-04FA21syllabus.docx
@@ -1330,39 +1330,132 @@
     </w:p>
     <w:p>
       <w:pPr>
+        <w:pStyle w:val="BodyText"/>
+      </w:pPr>
+      <w:r>
+        <w:t xml:space="preserve">* - 2021-06-30. Jonathan Zittrain.</w:t>
+      </w:r>
+      <w:r>
+        <w:t xml:space="preserve"> </w:t>
+      </w:r>
+      <w:hyperlink r:id="rId50">
+        <w:r>
+          <w:rPr>
+            <w:rStyle w:val="Hyperlink"/>
+          </w:rPr>
+          <w:t xml:space="preserve">The Internet Is Rotting</w:t>
+        </w:r>
+      </w:hyperlink>
+      <w:r>
+        <w:br/>
+      </w:r>
+      <w:r>
+        <w:t xml:space="preserve">* - 2014-11-20. Paul Ford.</w:t>
+      </w:r>
+      <w:r>
+        <w:t xml:space="preserve"> </w:t>
+      </w:r>
+      <w:hyperlink r:id="rId51">
+        <w:r>
+          <w:rPr>
+            <w:rStyle w:val="Hyperlink"/>
+          </w:rPr>
+          <w:t xml:space="preserve">The Group That Rules The Web</w:t>
+        </w:r>
+      </w:hyperlink>
+      <w:r>
+        <w:t xml:space="preserve"> </w:t>
+      </w:r>
+      <w:r>
+        <w:t xml:space="preserve">(15 min)</w:t>
+      </w:r>
+      <w:r>
+        <w:br/>
+      </w:r>
+      <w:r>
+        <w:t xml:space="preserve">- 2021-08-26. Elise Blanchard.</w:t>
+      </w:r>
+      <w:r>
+        <w:t xml:space="preserve"> </w:t>
+      </w:r>
+      <w:hyperlink r:id="rId52">
+        <w:r>
+          <w:rPr>
+            <w:rStyle w:val="Hyperlink"/>
+          </w:rPr>
+          <w:t xml:space="preserve">Why are hyperlinks blue?</w:t>
+        </w:r>
+      </w:hyperlink>
+    </w:p>
+    <w:p>
+      <w:pPr>
+        <w:pStyle w:val="BodyText"/>
+      </w:pPr>
+      <w:r>
+        <w:t xml:space="preserve">Technical resources:</w:t>
+      </w:r>
+    </w:p>
+    <w:p>
+      <w:pPr>
         <w:pStyle w:val="Compact"/>
         <w:numPr>
           <w:numId w:val="1010"/>
           <w:ilvl w:val="0"/>
         </w:numPr>
       </w:pPr>
-      <w:r>
-        <w:t xml:space="preserve">2014-11-20. Paul Ford.</w:t>
-      </w:r>
-      <w:r>
-        <w:t xml:space="preserve"> </w:t>
-      </w:r>
-      <w:hyperlink r:id="rId50">
-        <w:r>
-          <w:rPr>
-            <w:rStyle w:val="Hyperlink"/>
-          </w:rPr>
-          <w:t xml:space="preserve">The Group That Rules The Web</w:t>
-        </w:r>
-      </w:hyperlink>
-      <w:r>
-        <w:t xml:space="preserve"> </w:t>
-      </w:r>
-      <w:r>
-        <w:t xml:space="preserve">(15 min)</w:t>
-      </w:r>
+      <w:hyperlink r:id="rId53">
+        <w:r>
+          <w:rPr>
+            <w:rStyle w:val="Hyperlink"/>
+          </w:rPr>
+          <w:t xml:space="preserve">Mozilla web docs: Introduction to HTML</w:t>
+        </w:r>
+      </w:hyperlink>
+    </w:p>
+    <w:p>
+      <w:pPr>
+        <w:pStyle w:val="Compact"/>
+        <w:numPr>
+          <w:numId w:val="1010"/>
+          <w:ilvl w:val="0"/>
+        </w:numPr>
+      </w:pPr>
+      <w:hyperlink r:id="rId54">
+        <w:r>
+          <w:rPr>
+            <w:rStyle w:val="Hyperlink"/>
+          </w:rPr>
+          <w:t xml:space="preserve">HTML Beginner Tutorial</w:t>
+        </w:r>
+      </w:hyperlink>
+    </w:p>
+    <w:p>
+      <w:pPr>
+        <w:pStyle w:val="Heading3"/>
+      </w:pPr>
+      <w:bookmarkStart w:id="56" w:name="september-22-web-design-basics-css-lab"/>
+      <w:r>
+        <w:t xml:space="preserve">September 22 —</w:t>
+      </w:r>
+      <w:r>
+        <w:t xml:space="preserve"> </w:t>
+      </w:r>
+      <w:hyperlink r:id="rId55">
+        <w:r>
+          <w:rPr>
+            <w:rStyle w:val="Hyperlink"/>
+          </w:rPr>
+          <w:t xml:space="preserve">Web Design Basics: CSS (LAB)</w:t>
+        </w:r>
+      </w:hyperlink>
+      <w:bookmarkEnd w:id="56"/>
     </w:p>
     <w:p>
       <w:pPr>
         <w:pStyle w:val="FirstParagraph"/>
       </w:pPr>
       <w:r>
-        <w:t xml:space="preserve">Technical resources:</w:t>
+        <w:t xml:space="preserve">Readings:</w:t>
       </w:r>
     </w:p>
     <w:p>
@@ -1373,76 +1466,13 @@
           <w:ilvl w:val="0"/>
         </w:numPr>
       </w:pPr>
-      <w:hyperlink r:id="rId51">
-        <w:r>
-          <w:rPr>
-            <w:rStyle w:val="Hyperlink"/>
-          </w:rPr>
-          <w:t xml:space="preserve">Mozilla web docs: Introduction to HTML</w:t>
-        </w:r>
-      </w:hyperlink>
-    </w:p>
-    <w:p>
-      <w:pPr>
-        <w:pStyle w:val="Compact"/>
-        <w:numPr>
-          <w:numId w:val="1011"/>
-          <w:ilvl w:val="0"/>
-        </w:numPr>
-      </w:pPr>
-      <w:hyperlink r:id="rId52">
-        <w:r>
-          <w:rPr>
-            <w:rStyle w:val="Hyperlink"/>
-          </w:rPr>
-          <w:t xml:space="preserve">HTML Beginner Tutorial</w:t>
-        </w:r>
-      </w:hyperlink>
-    </w:p>
-    <w:p>
-      <w:pPr>
-        <w:pStyle w:val="Heading3"/>
-      </w:pPr>
-      <w:bookmarkStart w:id="54" w:name="september-22-web-design-basics-css-lab"/>
-      <w:r>
-        <w:t xml:space="preserve">September 22 —</w:t>
-      </w:r>
-      <w:r>
-        <w:t xml:space="preserve"> </w:t>
-      </w:r>
-      <w:hyperlink r:id="rId53">
-        <w:r>
-          <w:rPr>
-            <w:rStyle w:val="Hyperlink"/>
-          </w:rPr>
-          <w:t xml:space="preserve">Web Design Basics: CSS (LAB)</w:t>
-        </w:r>
-      </w:hyperlink>
-      <w:bookmarkEnd w:id="54"/>
-    </w:p>
-    <w:p>
-      <w:pPr>
-        <w:pStyle w:val="FirstParagraph"/>
-      </w:pPr>
-      <w:r>
-        <w:t xml:space="preserve">Readings:</w:t>
-      </w:r>
-    </w:p>
-    <w:p>
-      <w:pPr>
-        <w:pStyle w:val="Compact"/>
-        <w:numPr>
-          <w:numId w:val="1012"/>
-          <w:ilvl w:val="0"/>
-        </w:numPr>
-      </w:pPr>
       <w:r>
         <w:t xml:space="preserve">2015-06-11. Paul Ford.</w:t>
       </w:r>
       <w:r>
         <w:t xml:space="preserve"> </w:t>
       </w:r>
-      <w:hyperlink r:id="rId55">
+      <w:hyperlink r:id="rId57">
         <w:r>
           <w:rPr>
             <w:rStyle w:val="Hyperlink"/>
@@ -1470,30 +1500,107 @@
       <w:pPr>
         <w:pStyle w:val="Compact"/>
         <w:numPr>
+          <w:numId w:val="1011"/>
+          <w:ilvl w:val="0"/>
+        </w:numPr>
+      </w:pPr>
+      <w:r>
+        <w:t xml:space="preserve">c.1999. Håkon Wium Lie and Bert Bos. Cascading Style Sheets, designing for the Web, Chapter 20:</w:t>
+      </w:r>
+      <w:r>
+        <w:t xml:space="preserve"> </w:t>
+      </w:r>
+      <w:hyperlink r:id="rId58">
+        <w:r>
+          <w:rPr>
+            <w:rStyle w:val="Hyperlink"/>
+          </w:rPr>
+          <w:t xml:space="preserve">The CSS Saga</w:t>
+        </w:r>
+      </w:hyperlink>
+      <w:r>
+        <w:t xml:space="preserve"> </w:t>
+      </w:r>
+      <w:r>
+        <w:t xml:space="preserve">(12 min)</w:t>
+      </w:r>
+    </w:p>
+    <w:p>
+      <w:pPr>
+        <w:pStyle w:val="Compact"/>
+        <w:numPr>
+          <w:numId w:val="1011"/>
+          <w:ilvl w:val="0"/>
+        </w:numPr>
+      </w:pPr>
+      <w:hyperlink r:id="rId59">
+        <w:r>
+          <w:rPr>
+            <w:rStyle w:val="Hyperlink"/>
+          </w:rPr>
+          <w:t xml:space="preserve">Code.org: Web Development: Intro to CSS</w:t>
+        </w:r>
+      </w:hyperlink>
+      <w:r>
+        <w:t xml:space="preserve"> </w:t>
+      </w:r>
+      <w:r>
+        <w:t xml:space="preserve">(video) (3.5 min)</w:t>
+      </w:r>
+    </w:p>
+    <w:p>
+      <w:pPr>
+        <w:pStyle w:val="Compact"/>
+        <w:numPr>
+          <w:numId w:val="1011"/>
+          <w:ilvl w:val="0"/>
+        </w:numPr>
+      </w:pPr>
+      <w:r>
+        <w:t xml:space="preserve">2019-10-11. Rachel Andrews.</w:t>
+      </w:r>
+      <w:r>
+        <w:t xml:space="preserve"> </w:t>
+      </w:r>
+      <w:hyperlink r:id="rId60">
+        <w:r>
+          <w:rPr>
+            <w:rStyle w:val="Hyperlink"/>
+          </w:rPr>
+          <w:t xml:space="preserve">The W3C at Twenty-Five</w:t>
+        </w:r>
+      </w:hyperlink>
+      <w:r>
+        <w:t xml:space="preserve"> </w:t>
+      </w:r>
+      <w:r>
+        <w:t xml:space="preserve">(12 min)</w:t>
+      </w:r>
+    </w:p>
+    <w:p>
+      <w:pPr>
+        <w:pStyle w:val="FirstParagraph"/>
+      </w:pPr>
+      <w:r>
+        <w:t xml:space="preserve">Technical resources:</w:t>
+      </w:r>
+    </w:p>
+    <w:p>
+      <w:pPr>
+        <w:pStyle w:val="Compact"/>
+        <w:numPr>
           <w:numId w:val="1012"/>
           <w:ilvl w:val="0"/>
         </w:numPr>
       </w:pPr>
-      <w:r>
-        <w:t xml:space="preserve">c.1999. Håkon Wium Lie and Bert Bos. Cascading Style Sheets, designing for the Web, Chapter 20:</w:t>
-      </w:r>
-      <w:r>
-        <w:t xml:space="preserve"> </w:t>
-      </w:r>
-      <w:hyperlink r:id="rId56">
-        <w:r>
-          <w:rPr>
-            <w:rStyle w:val="Hyperlink"/>
-          </w:rPr>
-          <w:t xml:space="preserve">The CSS Saga</w:t>
-        </w:r>
-      </w:hyperlink>
-      <w:r>
-        <w:t xml:space="preserve"> </w:t>
-      </w:r>
-      <w:r>
-        <w:t xml:space="preserve">(12 min)</w:t>
-      </w:r>
+      <w:hyperlink r:id="rId61">
+        <w:r>
+          <w:rPr>
+            <w:rStyle w:val="Hyperlink"/>
+          </w:rPr>
+          <w:t xml:space="preserve">CSS Basics</w:t>
+        </w:r>
+      </w:hyperlink>
     </w:p>
     <w:p>
       <w:pPr>
@@ -1503,20 +1610,20 @@
           <w:ilvl w:val="0"/>
         </w:numPr>
       </w:pPr>
-      <w:hyperlink r:id="rId57">
-        <w:r>
-          <w:rPr>
-            <w:rStyle w:val="Hyperlink"/>
-          </w:rPr>
-          <w:t xml:space="preserve">Code.org: Web Development: Intro to CSS</w:t>
-        </w:r>
-      </w:hyperlink>
-      <w:r>
-        <w:t xml:space="preserve"> </w:t>
-      </w:r>
-      <w:r>
-        <w:t xml:space="preserve">(video) (3.5 min)</w:t>
-      </w:r>
+      <w:r>
+        <w:t xml:space="preserve">Current. Mozilla.</w:t>
+      </w:r>
+      <w:r>
+        <w:t xml:space="preserve"> </w:t>
+      </w:r>
+      <w:hyperlink r:id="rId62">
+        <w:r>
+          <w:rPr>
+            <w:rStyle w:val="Hyperlink"/>
+          </w:rPr>
+          <w:t xml:space="preserve">Introduction to CSS</w:t>
+        </w:r>
+      </w:hyperlink>
     </w:p>
     <w:p>
       <w:pPr>
@@ -1527,32 +1634,43 @@
         </w:numPr>
       </w:pPr>
       <w:r>
-        <w:t xml:space="preserve">2019-10-11. Rachel Andrews.</w:t>
-      </w:r>
-      <w:r>
-        <w:t xml:space="preserve"> </w:t>
-      </w:r>
-      <w:hyperlink r:id="rId58">
-        <w:r>
-          <w:rPr>
-            <w:rStyle w:val="Hyperlink"/>
-          </w:rPr>
-          <w:t xml:space="preserve">The W3C at Twenty-Five</w:t>
-        </w:r>
-      </w:hyperlink>
-      <w:r>
-        <w:t xml:space="preserve"> </w:t>
-      </w:r>
-      <w:r>
-        <w:t xml:space="preserve">(12 min)</w:t>
-      </w:r>
+        <w:t xml:space="preserve">Current. Mozilla.</w:t>
+      </w:r>
+      <w:r>
+        <w:t xml:space="preserve"> </w:t>
+      </w:r>
+      <w:hyperlink r:id="rId63">
+        <w:r>
+          <w:rPr>
+            <w:rStyle w:val="Hyperlink"/>
+          </w:rPr>
+          <w:t xml:space="preserve">CSS Selectors</w:t>
+        </w:r>
+      </w:hyperlink>
+    </w:p>
+    <w:p>
+      <w:pPr>
+        <w:pStyle w:val="Compact"/>
+        <w:numPr>
+          <w:numId w:val="1012"/>
+          <w:ilvl w:val="0"/>
+        </w:numPr>
+      </w:pPr>
+      <w:hyperlink r:id="rId64">
+        <w:r>
+          <w:rPr>
+            <w:rStyle w:val="Hyperlink"/>
+          </w:rPr>
+          <w:t xml:space="preserve">CSS Beginner Tutorial</w:t>
+        </w:r>
+      </w:hyperlink>
     </w:p>
     <w:p>
       <w:pPr>
         <w:pStyle w:val="FirstParagraph"/>
       </w:pPr>
       <w:r>
-        <w:t xml:space="preserve">Technical resources:</w:t>
+        <w:t xml:space="preserve">Bonus:</w:t>
       </w:r>
     </w:p>
     <w:p>
@@ -1563,14 +1681,20 @@
           <w:ilvl w:val="0"/>
         </w:numPr>
       </w:pPr>
-      <w:hyperlink r:id="rId59">
-        <w:r>
-          <w:rPr>
-            <w:rStyle w:val="Hyperlink"/>
-          </w:rPr>
-          <w:t xml:space="preserve">CSS Basics</w:t>
-        </w:r>
-      </w:hyperlink>
+      <w:hyperlink r:id="rId65">
+        <w:r>
+          <w:rPr>
+            <w:rStyle w:val="Hyperlink"/>
+          </w:rPr>
+          <w:t xml:space="preserve">How to Center in CSS</w:t>
+        </w:r>
+      </w:hyperlink>
+      <w:r>
+        <w:t xml:space="preserve"> </w:t>
+      </w:r>
+      <w:r>
+        <w:t xml:space="preserve">(Because it will definitely come up!)</w:t>
+      </w:r>
     </w:p>
     <w:p>
       <w:pPr>
@@ -1581,106 +1705,12 @@
         </w:numPr>
       </w:pPr>
       <w:r>
-        <w:t xml:space="preserve">Current. Mozilla.</w:t>
-      </w:r>
-      <w:r>
-        <w:t xml:space="preserve"> </w:t>
-      </w:r>
-      <w:hyperlink r:id="rId60">
-        <w:r>
-          <w:rPr>
-            <w:rStyle w:val="Hyperlink"/>
-          </w:rPr>
-          <w:t xml:space="preserve">Introduction to CSS</w:t>
-        </w:r>
-      </w:hyperlink>
-    </w:p>
-    <w:p>
-      <w:pPr>
-        <w:pStyle w:val="Compact"/>
-        <w:numPr>
-          <w:numId w:val="1013"/>
-          <w:ilvl w:val="0"/>
-        </w:numPr>
-      </w:pPr>
-      <w:r>
-        <w:t xml:space="preserve">Current. Mozilla.</w:t>
-      </w:r>
-      <w:r>
-        <w:t xml:space="preserve"> </w:t>
-      </w:r>
-      <w:hyperlink r:id="rId61">
-        <w:r>
-          <w:rPr>
-            <w:rStyle w:val="Hyperlink"/>
-          </w:rPr>
-          <w:t xml:space="preserve">CSS Selectors</w:t>
-        </w:r>
-      </w:hyperlink>
-    </w:p>
-    <w:p>
-      <w:pPr>
-        <w:pStyle w:val="Compact"/>
-        <w:numPr>
-          <w:numId w:val="1013"/>
-          <w:ilvl w:val="0"/>
-        </w:numPr>
-      </w:pPr>
-      <w:hyperlink r:id="rId62">
-        <w:r>
-          <w:rPr>
-            <w:rStyle w:val="Hyperlink"/>
-          </w:rPr>
-          <w:t xml:space="preserve">CSS Beginner Tutorial</w:t>
-        </w:r>
-      </w:hyperlink>
-    </w:p>
-    <w:p>
-      <w:pPr>
-        <w:pStyle w:val="FirstParagraph"/>
-      </w:pPr>
-      <w:r>
-        <w:t xml:space="preserve">Bonus:</w:t>
-      </w:r>
-    </w:p>
-    <w:p>
-      <w:pPr>
-        <w:pStyle w:val="Compact"/>
-        <w:numPr>
-          <w:numId w:val="1014"/>
-          <w:ilvl w:val="0"/>
-        </w:numPr>
-      </w:pPr>
-      <w:hyperlink r:id="rId63">
-        <w:r>
-          <w:rPr>
-            <w:rStyle w:val="Hyperlink"/>
-          </w:rPr>
-          <w:t xml:space="preserve">How to Center in CSS</w:t>
-        </w:r>
-      </w:hyperlink>
-      <w:r>
-        <w:t xml:space="preserve"> </w:t>
-      </w:r>
-      <w:r>
-        <w:t xml:space="preserve">(Because it will definitely come up!)</w:t>
-      </w:r>
-    </w:p>
-    <w:p>
-      <w:pPr>
-        <w:pStyle w:val="Compact"/>
-        <w:numPr>
-          <w:numId w:val="1014"/>
-          <w:ilvl w:val="0"/>
-        </w:numPr>
-      </w:pPr>
-      <w:r>
         <w:t xml:space="preserve">Jennifer Dewalt.</w:t>
       </w:r>
       <w:r>
         <w:t xml:space="preserve"> </w:t>
       </w:r>
-      <w:hyperlink r:id="rId64">
+      <w:hyperlink r:id="rId66">
         <w:r>
           <w:rPr>
             <w:rStyle w:val="Hyperlink"/>
@@ -1694,7 +1724,7 @@
       <w:r>
         <w:t xml:space="preserve">(</w:t>
       </w:r>
-      <w:hyperlink r:id="rId65">
+      <w:hyperlink r:id="rId67">
         <w:r>
           <w:rPr>
             <w:rStyle w:val="Hyperlink"/>
@@ -1710,22 +1740,22 @@
       <w:pPr>
         <w:pStyle w:val="Heading3"/>
       </w:pPr>
-      <w:bookmarkStart w:id="67" w:name="X699dee153e22b506670d1afccbd9aebbc8b4da1"/>
+      <w:bookmarkStart w:id="69" w:name="Xe7772727a349c258bab4a53a0d4af0145581eb3"/>
       <w:r>
         <w:t xml:space="preserve">September 29 —</w:t>
       </w:r>
       <w:r>
         <w:t xml:space="preserve"> </w:t>
       </w:r>
-      <w:hyperlink r:id="rId66">
-        <w:r>
-          <w:rPr>
-            <w:rStyle w:val="Hyperlink"/>
-          </w:rPr>
-          <w:t xml:space="preserve">File Formats and Web Design Wrap-up</w:t>
-        </w:r>
-      </w:hyperlink>
-      <w:bookmarkEnd w:id="67"/>
+      <w:hyperlink r:id="rId68">
+        <w:r>
+          <w:rPr>
+            <w:rStyle w:val="Hyperlink"/>
+          </w:rPr>
+          <w:t xml:space="preserve">Digitization, File Formats and Web Design Wrap-up</w:t>
+        </w:r>
+      </w:hyperlink>
+      <w:bookmarkEnd w:id="69"/>
     </w:p>
     <w:p>
       <w:pPr>
@@ -1750,30 +1780,211 @@
       <w:pPr>
         <w:pStyle w:val="Compact"/>
         <w:numPr>
+          <w:numId w:val="1014"/>
+          <w:ilvl w:val="0"/>
+        </w:numPr>
+      </w:pPr>
+      <w:r>
+        <w:t xml:space="preserve">* 2015-01-26. Jill Lepore.</w:t>
+      </w:r>
+      <w:r>
+        <w:t xml:space="preserve"> </w:t>
+      </w:r>
+      <w:hyperlink r:id="rId70">
+        <w:r>
+          <w:rPr>
+            <w:rStyle w:val="Hyperlink"/>
+          </w:rPr>
+          <w:t xml:space="preserve">The Cobweb: Can the Internet be archived</w:t>
+        </w:r>
+      </w:hyperlink>
+      <w:r>
+        <w:t xml:space="preserve"> </w:t>
+      </w:r>
+      <w:r>
+        <w:t xml:space="preserve">(31 min)</w:t>
+      </w:r>
+    </w:p>
+    <w:p>
+      <w:pPr>
+        <w:pStyle w:val="Compact"/>
+        <w:numPr>
+          <w:numId w:val="1014"/>
+          <w:ilvl w:val="0"/>
+        </w:numPr>
+      </w:pPr>
+      <w:r>
+        <w:t xml:space="preserve">2021-06-22. Dorothy Berry.</w:t>
+      </w:r>
+      <w:r>
+        <w:t xml:space="preserve"> </w:t>
+      </w:r>
+      <w:hyperlink r:id="rId71">
+        <w:r>
+          <w:rPr>
+            <w:rStyle w:val="Hyperlink"/>
+          </w:rPr>
+          <w:t xml:space="preserve">The House Archives Built</w:t>
+        </w:r>
+      </w:hyperlink>
+      <w:r>
+        <w:t xml:space="preserve"> </w:t>
+      </w:r>
+      <w:r>
+        <w:t xml:space="preserve">(15 min)</w:t>
+      </w:r>
+    </w:p>
+    <w:p>
+      <w:pPr>
+        <w:pStyle w:val="Compact"/>
+        <w:numPr>
+          <w:numId w:val="1014"/>
+          <w:ilvl w:val="0"/>
+        </w:numPr>
+      </w:pPr>
+      <w:r>
+        <w:t xml:space="preserve">2018-07-31. Emma Stanford (Bodleian Libraries).</w:t>
+      </w:r>
+      <w:r>
+        <w:t xml:space="preserve"> </w:t>
+      </w:r>
+      <w:hyperlink r:id="rId72">
+        <w:r>
+          <w:rPr>
+            <w:rStyle w:val="Hyperlink"/>
+          </w:rPr>
+          <w:t xml:space="preserve">Booksquashing</w:t>
+        </w:r>
+      </w:hyperlink>
+      <w:r>
+        <w:t xml:space="preserve"> </w:t>
+      </w:r>
+      <w:r>
+        <w:t xml:space="preserve">(9 min)</w:t>
+      </w:r>
+    </w:p>
+    <w:p>
+      <w:pPr>
+        <w:pStyle w:val="Compact"/>
+        <w:numPr>
+          <w:numId w:val="1014"/>
+          <w:ilvl w:val="0"/>
+        </w:numPr>
+      </w:pPr>
+      <w:r>
+        <w:t xml:space="preserve">2019-02-06. Allison Whalen.</w:t>
+      </w:r>
+      <w:r>
+        <w:t xml:space="preserve"> </w:t>
+      </w:r>
+      <w:hyperlink r:id="rId73">
+        <w:r>
+          <w:rPr>
+            <w:rStyle w:val="Hyperlink"/>
+          </w:rPr>
+          <w:t xml:space="preserve">The Expanding Digitization Universe</w:t>
+        </w:r>
+      </w:hyperlink>
+      <w:r>
+        <w:t xml:space="preserve"> </w:t>
+      </w:r>
+      <w:r>
+        <w:t xml:space="preserve">(11 min)</w:t>
+      </w:r>
+    </w:p>
+    <w:p>
+      <w:pPr>
+        <w:pStyle w:val="Compact"/>
+        <w:numPr>
+          <w:numId w:val="1014"/>
+          <w:ilvl w:val="0"/>
+        </w:numPr>
+      </w:pPr>
+      <w:r>
+        <w:t xml:space="preserve">2016-11-02. Sid Bala.</w:t>
+      </w:r>
+      <w:r>
+        <w:t xml:space="preserve"> </w:t>
+      </w:r>
+      <w:hyperlink r:id="rId74">
+        <w:r>
+          <w:rPr>
+            <w:rStyle w:val="Hyperlink"/>
+          </w:rPr>
+          <w:t xml:space="preserve">H.264 is Magic</w:t>
+        </w:r>
+      </w:hyperlink>
+      <w:r>
+        <w:t xml:space="preserve"> </w:t>
+      </w:r>
+      <w:r>
+        <w:t xml:space="preserve">(</w:t>
+      </w:r>
+      <w:hyperlink r:id="rId75">
+        <w:r>
+          <w:rPr>
+            <w:rStyle w:val="Hyperlink"/>
+          </w:rPr>
+          <w:t xml:space="preserve">alt link</w:t>
+        </w:r>
+      </w:hyperlink>
+      <w:r>
+        <w:t xml:space="preserve">)</w:t>
+      </w:r>
+    </w:p>
+    <w:p>
+      <w:pPr>
+        <w:pStyle w:val="Compact"/>
+        <w:numPr>
+          <w:numId w:val="1014"/>
+          <w:ilvl w:val="0"/>
+        </w:numPr>
+      </w:pPr>
+      <w:r>
+        <w:t xml:space="preserve">2019-05-01. Omar Shehata.</w:t>
+      </w:r>
+      <w:r>
+        <w:t xml:space="preserve"> </w:t>
+      </w:r>
+      <w:hyperlink r:id="rId76">
+        <w:r>
+          <w:rPr>
+            <w:rStyle w:val="Hyperlink"/>
+          </w:rPr>
+          <w:t xml:space="preserve">Unraveling the JPEG</w:t>
+        </w:r>
+      </w:hyperlink>
+      <w:r>
+        <w:t xml:space="preserve"> </w:t>
+      </w:r>
+      <w:r>
+        <w:t xml:space="preserve">(20 min, plus playtime)</w:t>
+      </w:r>
+    </w:p>
+    <w:p>
+      <w:pPr>
+        <w:pStyle w:val="FirstParagraph"/>
+      </w:pPr>
+      <w:r>
+        <w:t xml:space="preserve">Resources:</w:t>
+      </w:r>
+    </w:p>
+    <w:p>
+      <w:pPr>
+        <w:pStyle w:val="Compact"/>
+        <w:numPr>
           <w:numId w:val="1015"/>
           <w:ilvl w:val="0"/>
         </w:numPr>
       </w:pPr>
-      <w:r>
-        <w:t xml:space="preserve">* 2015-01-26. Jill Lepore.</w:t>
-      </w:r>
-      <w:r>
-        <w:t xml:space="preserve"> </w:t>
-      </w:r>
-      <w:hyperlink r:id="rId68">
-        <w:r>
-          <w:rPr>
-            <w:rStyle w:val="Hyperlink"/>
-          </w:rPr>
-          <w:t xml:space="preserve">The Cobweb: Can the Internet be archived</w:t>
-        </w:r>
-      </w:hyperlink>
-      <w:r>
-        <w:t xml:space="preserve"> </w:t>
-      </w:r>
-      <w:r>
-        <w:t xml:space="preserve">(31 min)</w:t>
-      </w:r>
+      <w:hyperlink r:id="rId77">
+        <w:r>
+          <w:rPr>
+            <w:rStyle w:val="Hyperlink"/>
+          </w:rPr>
+          <w:t xml:space="preserve">Federal Agencies Digitization Guidelines Initiative (FADGI)</w:t>
+        </w:r>
+      </w:hyperlink>
     </w:p>
     <w:p>
       <w:pPr>
@@ -1784,164 +1995,12 @@
         </w:numPr>
       </w:pPr>
       <w:r>
-        <w:t xml:space="preserve">2018-07-31. Emma Stanford (Bodleian Libraries).</w:t>
-      </w:r>
-      <w:r>
-        <w:t xml:space="preserve"> </w:t>
-      </w:r>
-      <w:hyperlink r:id="rId69">
-        <w:r>
-          <w:rPr>
-            <w:rStyle w:val="Hyperlink"/>
-          </w:rPr>
-          <w:t xml:space="preserve">Booksquashing</w:t>
-        </w:r>
-      </w:hyperlink>
-      <w:r>
-        <w:t xml:space="preserve"> </w:t>
-      </w:r>
-      <w:r>
-        <w:t xml:space="preserve">(9 min)</w:t>
-      </w:r>
-    </w:p>
-    <w:p>
-      <w:pPr>
-        <w:pStyle w:val="Compact"/>
-        <w:numPr>
-          <w:numId w:val="1015"/>
-          <w:ilvl w:val="0"/>
-        </w:numPr>
-      </w:pPr>
-      <w:r>
-        <w:t xml:space="preserve">2019-02-06. Allison Whalen.</w:t>
-      </w:r>
-      <w:r>
-        <w:t xml:space="preserve"> </w:t>
-      </w:r>
-      <w:hyperlink r:id="rId70">
-        <w:r>
-          <w:rPr>
-            <w:rStyle w:val="Hyperlink"/>
-          </w:rPr>
-          <w:t xml:space="preserve">The Expanding Digitization Universe</w:t>
-        </w:r>
-      </w:hyperlink>
-      <w:r>
-        <w:t xml:space="preserve"> </w:t>
-      </w:r>
-      <w:r>
-        <w:t xml:space="preserve">(11 min)</w:t>
-      </w:r>
-    </w:p>
-    <w:p>
-      <w:pPr>
-        <w:pStyle w:val="Compact"/>
-        <w:numPr>
-          <w:numId w:val="1015"/>
-          <w:ilvl w:val="0"/>
-        </w:numPr>
-      </w:pPr>
-      <w:r>
-        <w:t xml:space="preserve">2016-11-02. Sid Bala.</w:t>
-      </w:r>
-      <w:r>
-        <w:t xml:space="preserve"> </w:t>
-      </w:r>
-      <w:hyperlink r:id="rId71">
-        <w:r>
-          <w:rPr>
-            <w:rStyle w:val="Hyperlink"/>
-          </w:rPr>
-          <w:t xml:space="preserve">H.264 is Magic</w:t>
-        </w:r>
-      </w:hyperlink>
-      <w:r>
-        <w:t xml:space="preserve"> </w:t>
-      </w:r>
-      <w:r>
-        <w:t xml:space="preserve">(</w:t>
-      </w:r>
-      <w:hyperlink r:id="rId72">
-        <w:r>
-          <w:rPr>
-            <w:rStyle w:val="Hyperlink"/>
-          </w:rPr>
-          <w:t xml:space="preserve">alt link</w:t>
-        </w:r>
-      </w:hyperlink>
-      <w:r>
-        <w:t xml:space="preserve">)</w:t>
-      </w:r>
-    </w:p>
-    <w:p>
-      <w:pPr>
-        <w:pStyle w:val="Compact"/>
-        <w:numPr>
-          <w:numId w:val="1015"/>
-          <w:ilvl w:val="0"/>
-        </w:numPr>
-      </w:pPr>
-      <w:r>
-        <w:t xml:space="preserve">2019-05-01. Omar Shehata.</w:t>
-      </w:r>
-      <w:r>
-        <w:t xml:space="preserve"> </w:t>
-      </w:r>
-      <w:hyperlink r:id="rId73">
-        <w:r>
-          <w:rPr>
-            <w:rStyle w:val="Hyperlink"/>
-          </w:rPr>
-          <w:t xml:space="preserve">Unraveling the JPEG</w:t>
-        </w:r>
-      </w:hyperlink>
-      <w:r>
-        <w:t xml:space="preserve"> </w:t>
-      </w:r>
-      <w:r>
-        <w:t xml:space="preserve">(20 min, plus playtime)</w:t>
-      </w:r>
-    </w:p>
-    <w:p>
-      <w:pPr>
-        <w:pStyle w:val="FirstParagraph"/>
-      </w:pPr>
-      <w:r>
-        <w:t xml:space="preserve">Resources:</w:t>
-      </w:r>
-    </w:p>
-    <w:p>
-      <w:pPr>
-        <w:pStyle w:val="Compact"/>
-        <w:numPr>
-          <w:numId w:val="1016"/>
-          <w:ilvl w:val="0"/>
-        </w:numPr>
-      </w:pPr>
-      <w:hyperlink r:id="rId74">
-        <w:r>
-          <w:rPr>
-            <w:rStyle w:val="Hyperlink"/>
-          </w:rPr>
-          <w:t xml:space="preserve">Federal Agencies Digitization Guidelines Initiative (FADGI)</w:t>
-        </w:r>
-      </w:hyperlink>
-    </w:p>
-    <w:p>
-      <w:pPr>
-        <w:pStyle w:val="Compact"/>
-        <w:numPr>
-          <w:numId w:val="1016"/>
-          <w:ilvl w:val="0"/>
-        </w:numPr>
-      </w:pPr>
-      <w:r>
         <w:t xml:space="preserve">Mailchimp.</w:t>
       </w:r>
       <w:r>
         <w:t xml:space="preserve"> </w:t>
       </w:r>
-      <w:hyperlink r:id="rId75">
+      <w:hyperlink r:id="rId78">
         <w:r>
           <w:rPr>
             <w:rStyle w:val="Hyperlink"/>
@@ -1954,14 +2013,14 @@
       <w:pPr>
         <w:pStyle w:val="Heading3"/>
       </w:pPr>
-      <w:bookmarkStart w:id="77" w:name="X114ad9d78bcd39ce8ae3fa0b93a7e36836f63ed"/>
+      <w:bookmarkStart w:id="80" w:name="X114ad9d78bcd39ce8ae3fa0b93a7e36836f63ed"/>
       <w:r>
         <w:t xml:space="preserve">October 06 —</w:t>
       </w:r>
       <w:r>
         <w:t xml:space="preserve"> </w:t>
       </w:r>
-      <w:hyperlink r:id="rId76">
+      <w:hyperlink r:id="rId79">
         <w:r>
           <w:rPr>
             <w:rStyle w:val="Hyperlink"/>
@@ -1969,7 +2028,7 @@
           <w:t xml:space="preserve">Usability, User Experience, and Universal Design</w:t>
         </w:r>
       </w:hyperlink>
-      <w:bookmarkEnd w:id="77"/>
+      <w:bookmarkEnd w:id="80"/>
     </w:p>
     <w:p>
       <w:pPr>
@@ -1994,51 +2053,586 @@
       <w:pPr>
         <w:pStyle w:val="Compact"/>
         <w:numPr>
+          <w:numId w:val="1016"/>
+          <w:ilvl w:val="0"/>
+        </w:numPr>
+      </w:pPr>
+      <w:r>
+        <w:t xml:space="preserve">2017-09-20. Ashley Blewer.</w:t>
+      </w:r>
+      <w:r>
+        <w:t xml:space="preserve"> </w:t>
+      </w:r>
+      <w:hyperlink r:id="rId81">
+        <w:r>
+          <w:rPr>
+            <w:rStyle w:val="Hyperlink"/>
+          </w:rPr>
+          <w:t xml:space="preserve">Accessibility and Archivability</w:t>
+        </w:r>
+      </w:hyperlink>
+      <w:r>
+        <w:t xml:space="preserve"> </w:t>
+      </w:r>
+      <w:r>
+        <w:t xml:space="preserve">(6 min)</w:t>
+      </w:r>
+    </w:p>
+    <w:p>
+      <w:pPr>
+        <w:pStyle w:val="Compact"/>
+        <w:numPr>
+          <w:numId w:val="1016"/>
+          <w:ilvl w:val="0"/>
+        </w:numPr>
+      </w:pPr>
+      <w:r>
+        <w:t xml:space="preserve">2013-08-27. Aarron Walter.</w:t>
+      </w:r>
+      <w:r>
+        <w:t xml:space="preserve"> </w:t>
+      </w:r>
+      <w:hyperlink r:id="rId82">
+        <w:r>
+          <w:rPr>
+            <w:rStyle w:val="Hyperlink"/>
+          </w:rPr>
+          <w:t xml:space="preserve">Connected UX</w:t>
+        </w:r>
+      </w:hyperlink>
+      <w:r>
+        <w:t xml:space="preserve"> </w:t>
+      </w:r>
+      <w:r>
+        <w:t xml:space="preserve">(9 min)</w:t>
+      </w:r>
+    </w:p>
+    <w:p>
+      <w:pPr>
+        <w:pStyle w:val="Compact"/>
+        <w:numPr>
+          <w:numId w:val="1016"/>
+          <w:ilvl w:val="0"/>
+        </w:numPr>
+      </w:pPr>
+      <w:hyperlink r:id="rId83">
+        <w:r>
+          <w:rPr>
+            <w:rStyle w:val="Hyperlink"/>
+          </w:rPr>
+          <w:t xml:space="preserve">Web Style Guide- Chapter 2</w:t>
+        </w:r>
+        <w:r>
+          <w:rPr>
+            <w:i/>
+            <w:rStyle w:val="Hyperlink"/>
+          </w:rPr>
+          <w:t xml:space="preserve">:</w:t>
+        </w:r>
+        <w:r>
+          <w:rPr>
+            <w:rStyle w:val="Hyperlink"/>
+          </w:rPr>
+          <w:t xml:space="preserve"> </w:t>
+        </w:r>
+        <w:r>
+          <w:rPr>
+            <w:rStyle w:val="Hyperlink"/>
+          </w:rPr>
+          <w:t xml:space="preserve">Universal Usability</w:t>
+        </w:r>
+      </w:hyperlink>
+      <w:r>
+        <w:t xml:space="preserve"> </w:t>
+      </w:r>
+      <w:r>
+        <w:t xml:space="preserve">(note this is across several pages)</w:t>
+      </w:r>
+    </w:p>
+    <w:p>
+      <w:pPr>
+        <w:pStyle w:val="Compact"/>
+        <w:numPr>
+          <w:numId w:val="1016"/>
+          <w:ilvl w:val="0"/>
+        </w:numPr>
+      </w:pPr>
+      <w:r>
+        <w:t xml:space="preserve">2009-10-06. Dana Chisnell.</w:t>
+      </w:r>
+      <w:r>
+        <w:t xml:space="preserve"> </w:t>
+      </w:r>
+      <w:hyperlink r:id="rId84">
+        <w:r>
+          <w:rPr>
+            <w:rStyle w:val="Hyperlink"/>
+          </w:rPr>
+          <w:t xml:space="preserve">Usability Testing Demystified</w:t>
+        </w:r>
+      </w:hyperlink>
+      <w:r>
+        <w:t xml:space="preserve"> </w:t>
+      </w:r>
+      <w:r>
+        <w:t xml:space="preserve">(8 min)</w:t>
+      </w:r>
+    </w:p>
+    <w:p>
+      <w:pPr>
+        <w:pStyle w:val="Compact"/>
+        <w:numPr>
+          <w:numId w:val="1016"/>
+          <w:ilvl w:val="0"/>
+        </w:numPr>
+      </w:pPr>
+      <w:r>
+        <w:t xml:space="preserve">2016-05-08. Sina Bahram.</w:t>
+      </w:r>
+      <w:r>
+        <w:t xml:space="preserve"> </w:t>
+      </w:r>
+      <w:hyperlink r:id="rId85">
+        <w:r>
+          <w:rPr>
+            <w:rStyle w:val="Hyperlink"/>
+          </w:rPr>
+          <w:t xml:space="preserve">How I Code and Use a Computer at 1,000 WPM!!</w:t>
+        </w:r>
+      </w:hyperlink>
+      <w:r>
+        <w:t xml:space="preserve"> </w:t>
+      </w:r>
+      <w:r>
+        <w:t xml:space="preserve">(video, 13 minutes)</w:t>
+      </w:r>
+    </w:p>
+    <w:p>
+      <w:pPr>
+        <w:pStyle w:val="Compact"/>
+        <w:numPr>
+          <w:numId w:val="1016"/>
+          <w:ilvl w:val="0"/>
+        </w:numPr>
+      </w:pPr>
+      <w:r>
+        <w:t xml:space="preserve">2017-09. Moriel Schottlender.</w:t>
+      </w:r>
+      <w:r>
+        <w:t xml:space="preserve"> </w:t>
+      </w:r>
+      <w:hyperlink r:id="rId86">
+        <w:r>
+          <w:rPr>
+            <w:rStyle w:val="Hyperlink"/>
+          </w:rPr>
+          <w:t xml:space="preserve">Wait, it does ??tahW: How supporting Right-to-Left can expose your bad UX</w:t>
+        </w:r>
+      </w:hyperlink>
+      <w:r>
+        <w:t xml:space="preserve"> </w:t>
+      </w:r>
+      <w:r>
+        <w:t xml:space="preserve">(video, 28 minutes)</w:t>
+      </w:r>
+    </w:p>
+    <w:p>
+      <w:pPr>
+        <w:pStyle w:val="Compact"/>
+        <w:numPr>
+          <w:numId w:val="1016"/>
+          <w:ilvl w:val="0"/>
+        </w:numPr>
+      </w:pPr>
+      <w:r>
+        <w:t xml:space="preserve">2014-07-31. Anne Gibson.</w:t>
+      </w:r>
+      <w:r>
+        <w:t xml:space="preserve"> </w:t>
+      </w:r>
+      <w:hyperlink r:id="rId87">
+        <w:r>
+          <w:rPr>
+            <w:rStyle w:val="Hyperlink"/>
+          </w:rPr>
+          <w:t xml:space="preserve">An Alphabet of Accessibility Issues</w:t>
+        </w:r>
+      </w:hyperlink>
+      <w:r>
+        <w:t xml:space="preserve"> </w:t>
+      </w:r>
+      <w:r>
+        <w:t xml:space="preserve">(7 min)</w:t>
+      </w:r>
+    </w:p>
+    <w:p>
+      <w:pPr>
+        <w:pStyle w:val="Compact"/>
+        <w:numPr>
+          <w:numId w:val="1016"/>
+          <w:ilvl w:val="0"/>
+        </w:numPr>
+      </w:pPr>
+      <w:r>
+        <w:t xml:space="preserve">c.2017. Cynthia Ng.</w:t>
+      </w:r>
+      <w:r>
+        <w:t xml:space="preserve"> </w:t>
+      </w:r>
+      <w:hyperlink r:id="rId88">
+        <w:r>
+          <w:rPr>
+            <w:rStyle w:val="Hyperlink"/>
+          </w:rPr>
+          <w:t xml:space="preserve">A Practical Guide to Improving Web Accessibility</w:t>
+        </w:r>
+      </w:hyperlink>
+      <w:r>
+        <w:t xml:space="preserve"> </w:t>
+      </w:r>
+      <w:r>
+        <w:t xml:space="preserve">(20 min)</w:t>
+      </w:r>
+    </w:p>
+    <w:p>
+      <w:pPr>
+        <w:pStyle w:val="FirstParagraph"/>
+      </w:pPr>
+      <w:r>
+        <w:t xml:space="preserve">Fun:</w:t>
+      </w:r>
+    </w:p>
+    <w:p>
+      <w:pPr>
+        <w:pStyle w:val="Compact"/>
+        <w:numPr>
           <w:numId w:val="1017"/>
           <w:ilvl w:val="0"/>
         </w:numPr>
       </w:pPr>
       <w:r>
-        <w:t xml:space="preserve">2017-09-20. Ashley Blewer.</w:t>
-      </w:r>
-      <w:r>
-        <w:t xml:space="preserve"> </w:t>
-      </w:r>
-      <w:hyperlink r:id="rId78">
-        <w:r>
-          <w:rPr>
-            <w:rStyle w:val="Hyperlink"/>
-          </w:rPr>
-          <w:t xml:space="preserve">Accessibility and Archivability</w:t>
-        </w:r>
-      </w:hyperlink>
-      <w:r>
-        <w:t xml:space="preserve"> </w:t>
-      </w:r>
-      <w:r>
-        <w:t xml:space="preserve">(6 min)</w:t>
-      </w:r>
-    </w:p>
-    <w:p>
-      <w:pPr>
-        <w:pStyle w:val="Compact"/>
-        <w:numPr>
-          <w:numId w:val="1017"/>
-          <w:ilvl w:val="0"/>
-        </w:numPr>
-      </w:pPr>
-      <w:r>
-        <w:t xml:space="preserve">2013-08-27. Aarron Walter.</w:t>
-      </w:r>
-      <w:r>
-        <w:t xml:space="preserve"> </w:t>
-      </w:r>
-      <w:hyperlink r:id="rId79">
-        <w:r>
-          <w:rPr>
-            <w:rStyle w:val="Hyperlink"/>
-          </w:rPr>
-          <w:t xml:space="preserve">Connected UX</w:t>
+        <w:t xml:space="preserve">2017-06-04. Fabricio Teixeira.</w:t>
+      </w:r>
+      <w:r>
+        <w:t xml:space="preserve"> </w:t>
+      </w:r>
+      <w:hyperlink r:id="rId89">
+        <w:r>
+          <w:rPr>
+            <w:rStyle w:val="Hyperlink"/>
+          </w:rPr>
+          <w:t xml:space="preserve">The worst volume control UI in the world</w:t>
+        </w:r>
+      </w:hyperlink>
+    </w:p>
+    <w:p>
+      <w:pPr>
+        <w:pStyle w:val="FirstParagraph"/>
+      </w:pPr>
+      <w:r>
+        <w:t xml:space="preserve">Resources:</w:t>
+      </w:r>
+    </w:p>
+    <w:p>
+      <w:pPr>
+        <w:pStyle w:val="Compact"/>
+        <w:numPr>
+          <w:numId w:val="1018"/>
+          <w:ilvl w:val="0"/>
+        </w:numPr>
+      </w:pPr>
+      <w:hyperlink r:id="rId90">
+        <w:r>
+          <w:rPr>
+            <w:rStyle w:val="Hyperlink"/>
+          </w:rPr>
+          <w:t xml:space="preserve">usability.gov</w:t>
+        </w:r>
+      </w:hyperlink>
+    </w:p>
+    <w:p>
+      <w:pPr>
+        <w:pStyle w:val="Compact"/>
+        <w:numPr>
+          <w:numId w:val="1018"/>
+          <w:ilvl w:val="0"/>
+        </w:numPr>
+      </w:pPr>
+      <w:hyperlink r:id="rId91">
+        <w:r>
+          <w:rPr>
+            <w:rStyle w:val="Hyperlink"/>
+          </w:rPr>
+          <w:t xml:space="preserve">http://www.libsuccess.org/Website_Design#Accessibility</w:t>
+        </w:r>
+      </w:hyperlink>
+    </w:p>
+    <w:p>
+      <w:pPr>
+        <w:pStyle w:val="Compact"/>
+        <w:numPr>
+          <w:numId w:val="1018"/>
+          <w:ilvl w:val="0"/>
+        </w:numPr>
+      </w:pPr>
+      <w:hyperlink r:id="rId92">
+        <w:r>
+          <w:rPr>
+            <w:rStyle w:val="Hyperlink"/>
+          </w:rPr>
+          <w:t xml:space="preserve">The Difference Between Responsive and Adaptive Design</w:t>
+        </w:r>
+      </w:hyperlink>
+    </w:p>
+    <w:p>
+      <w:pPr>
+        <w:pStyle w:val="Compact"/>
+        <w:numPr>
+          <w:numId w:val="1018"/>
+          <w:ilvl w:val="0"/>
+        </w:numPr>
+      </w:pPr>
+      <w:hyperlink r:id="rId93">
+        <w:r>
+          <w:rPr>
+            <w:rStyle w:val="Hyperlink"/>
+          </w:rPr>
+          <w:t xml:space="preserve">9 GIFs That Explain Responsive Design Brilliantly</w:t>
+        </w:r>
+      </w:hyperlink>
+    </w:p>
+    <w:p>
+      <w:pPr>
+        <w:pStyle w:val="Compact"/>
+        <w:numPr>
+          <w:numId w:val="1018"/>
+          <w:ilvl w:val="0"/>
+        </w:numPr>
+      </w:pPr>
+      <w:hyperlink r:id="rId94">
+        <w:r>
+          <w:rPr>
+            <w:rStyle w:val="Hyperlink"/>
+          </w:rPr>
+          <w:t xml:space="preserve">User-Centered Design for Complex Digital Objects</w:t>
+        </w:r>
+      </w:hyperlink>
+    </w:p>
+    <w:p>
+      <w:pPr>
+        <w:pStyle w:val="Heading3"/>
+      </w:pPr>
+      <w:bookmarkStart w:id="96" w:name="Xb9493e0ba0f3de9fdef9edd635684a3f239c731"/>
+      <w:r>
+        <w:t xml:space="preserve">October 13 —</w:t>
+      </w:r>
+      <w:r>
+        <w:t xml:space="preserve"> </w:t>
+      </w:r>
+      <w:hyperlink r:id="rId95">
+        <w:r>
+          <w:rPr>
+            <w:rStyle w:val="Hyperlink"/>
+          </w:rPr>
+          <w:t xml:space="preserve">Structured Data, XML, and JSON (LAB)</w:t>
+        </w:r>
+      </w:hyperlink>
+      <w:bookmarkEnd w:id="96"/>
+    </w:p>
+    <w:p>
+      <w:pPr>
+        <w:pStyle w:val="FirstParagraph"/>
+      </w:pPr>
+      <w:r>
+        <w:t xml:space="preserve">Readings:</w:t>
+      </w:r>
+    </w:p>
+    <w:p>
+      <w:pPr>
+        <w:pStyle w:val="Compact"/>
+        <w:numPr>
+          <w:numId w:val="1019"/>
+          <w:ilvl w:val="0"/>
+        </w:numPr>
+      </w:pPr>
+      <w:r>
+        <w:t xml:space="preserve">Eric Lease Morgan.</w:t>
+      </w:r>
+      <w:r>
+        <w:t xml:space="preserve"> </w:t>
+      </w:r>
+      <w:hyperlink r:id="rId97">
+        <w:r>
+          <w:rPr>
+            <w:rStyle w:val="Hyperlink"/>
+          </w:rPr>
+          <w:t xml:space="preserve">Getting started with XML: A workshop</w:t>
+        </w:r>
+      </w:hyperlink>
+      <w:r>
+        <w:t xml:space="preserve"> </w:t>
+      </w:r>
+      <w:r>
+        <w:t xml:space="preserve">(Read Part I:</w:t>
+      </w:r>
+      <w:r>
+        <w:t xml:space="preserve"> </w:t>
+      </w:r>
+      <w:r>
+        <w:t xml:space="preserve">“</w:t>
+      </w:r>
+      <w:r>
+        <w:t xml:space="preserve">General introduction to XML</w:t>
+      </w:r>
+      <w:r>
+        <w:t xml:space="preserve">”</w:t>
+      </w:r>
+      <w:r>
+        <w:t xml:space="preserve">) (4 min)</w:t>
+      </w:r>
+    </w:p>
+    <w:p>
+      <w:pPr>
+        <w:pStyle w:val="Compact"/>
+        <w:numPr>
+          <w:numId w:val="1019"/>
+          <w:ilvl w:val="0"/>
+        </w:numPr>
+      </w:pPr>
+      <w:r>
+        <w:t xml:space="preserve">2020-02-13. Text Encoding Initiative.</w:t>
+      </w:r>
+      <w:r>
+        <w:t xml:space="preserve"> </w:t>
+      </w:r>
+      <w:hyperlink r:id="rId98">
+        <w:r>
+          <w:rPr>
+            <w:rStyle w:val="Hyperlink"/>
+          </w:rPr>
+          <w:t xml:space="preserve">A Gentle Introduction to XML</w:t>
+        </w:r>
+      </w:hyperlink>
+      <w:r>
+        <w:t xml:space="preserve"> </w:t>
+      </w:r>
+      <w:r>
+        <w:t xml:space="preserve">(60 min)</w:t>
+      </w:r>
+    </w:p>
+    <w:p>
+      <w:pPr>
+        <w:pStyle w:val="Compact"/>
+        <w:numPr>
+          <w:numId w:val="1019"/>
+          <w:ilvl w:val="0"/>
+        </w:numPr>
+      </w:pPr>
+      <w:r>
+        <w:t xml:space="preserve">2005-09. Ronald Bourret.</w:t>
+      </w:r>
+      <w:r>
+        <w:t xml:space="preserve"> </w:t>
+      </w:r>
+      <w:hyperlink r:id="rId99">
+        <w:r>
+          <w:rPr>
+            <w:rStyle w:val="Hyperlink"/>
+          </w:rPr>
+          <w:t xml:space="preserve">XML and Databases</w:t>
+        </w:r>
+      </w:hyperlink>
+      <w:r>
+        <w:t xml:space="preserve"> </w:t>
+      </w:r>
+      <w:r>
+        <w:t xml:space="preserve">(Sections 1-4, rest is optional) (13 min)</w:t>
+      </w:r>
+    </w:p>
+    <w:p>
+      <w:pPr>
+        <w:pStyle w:val="Compact"/>
+        <w:numPr>
+          <w:numId w:val="1019"/>
+          <w:ilvl w:val="0"/>
+        </w:numPr>
+      </w:pPr>
+      <w:r>
+        <w:t xml:space="preserve">2011-03-24. Matt Doyle.</w:t>
+      </w:r>
+      <w:r>
+        <w:t xml:space="preserve"> </w:t>
+      </w:r>
+      <w:hyperlink r:id="rId100">
+        <w:r>
+          <w:rPr>
+            <w:rStyle w:val="Hyperlink"/>
+          </w:rPr>
+          <w:t xml:space="preserve">JSON Basics: What You Need to Know</w:t>
+        </w:r>
+      </w:hyperlink>
+      <w:r>
+        <w:t xml:space="preserve"> </w:t>
+      </w:r>
+      <w:r>
+        <w:t xml:space="preserve">(don’t worry about the JavaScript</w:t>
+      </w:r>
+      <w:r>
+        <w:t xml:space="preserve"> </w:t>
+      </w:r>
+      <w:r>
+        <w:t xml:space="preserve">and PHP parts, unless you’re interested!) (full text: 19 min)</w:t>
+      </w:r>
+    </w:p>
+    <w:p>
+      <w:pPr>
+        <w:pStyle w:val="Compact"/>
+        <w:numPr>
+          <w:numId w:val="1019"/>
+          <w:ilvl w:val="0"/>
+        </w:numPr>
+      </w:pPr>
+      <w:r>
+        <w:t xml:space="preserve">2015-11-16. Yegor Bugayenko.</w:t>
+      </w:r>
+      <w:r>
+        <w:t xml:space="preserve"> </w:t>
+      </w:r>
+      <w:hyperlink r:id="rId101">
+        <w:r>
+          <w:rPr>
+            <w:rStyle w:val="Hyperlink"/>
+          </w:rPr>
+          <w:t xml:space="preserve">Stop Comparing JSON and XML</w:t>
+        </w:r>
+      </w:hyperlink>
+      <w:r>
+        <w:t xml:space="preserve"> </w:t>
+      </w:r>
+      <w:r>
+        <w:t xml:space="preserve">(5 min)</w:t>
+      </w:r>
+    </w:p>
+    <w:p>
+      <w:pPr>
+        <w:pStyle w:val="Compact"/>
+        <w:numPr>
+          <w:numId w:val="1019"/>
+          <w:ilvl w:val="0"/>
+        </w:numPr>
+      </w:pPr>
+      <w:r>
+        <w:t xml:space="preserve">2018-03-28. Christine Taylor.</w:t>
+      </w:r>
+      <w:r>
+        <w:t xml:space="preserve"> </w:t>
+      </w:r>
+      <w:hyperlink r:id="rId102">
+        <w:r>
+          <w:rPr>
+            <w:rStyle w:val="Hyperlink"/>
+          </w:rPr>
+          <w:t xml:space="preserve">Structured vs. Unstructured Data</w:t>
         </w:r>
       </w:hyperlink>
       <w:r>
@@ -2052,542 +2646,43 @@
       <w:pPr>
         <w:pStyle w:val="Compact"/>
         <w:numPr>
-          <w:numId w:val="1017"/>
-          <w:ilvl w:val="0"/>
-        </w:numPr>
-      </w:pPr>
-      <w:hyperlink r:id="rId80">
-        <w:r>
-          <w:rPr>
-            <w:rStyle w:val="Hyperlink"/>
-          </w:rPr>
-          <w:t xml:space="preserve">Web Style Guide- Chapter 2</w:t>
-        </w:r>
-        <w:r>
-          <w:rPr>
-            <w:i/>
-            <w:rStyle w:val="Hyperlink"/>
-          </w:rPr>
-          <w:t xml:space="preserve">:</w:t>
-        </w:r>
-        <w:r>
-          <w:rPr>
-            <w:rStyle w:val="Hyperlink"/>
-          </w:rPr>
-          <w:t xml:space="preserve"> </w:t>
-        </w:r>
-        <w:r>
-          <w:rPr>
-            <w:rStyle w:val="Hyperlink"/>
-          </w:rPr>
-          <w:t xml:space="preserve">Universal Usability</w:t>
-        </w:r>
-      </w:hyperlink>
-      <w:r>
-        <w:t xml:space="preserve"> </w:t>
-      </w:r>
-      <w:r>
-        <w:t xml:space="preserve">(note this is across several pages)</w:t>
-      </w:r>
-    </w:p>
-    <w:p>
-      <w:pPr>
-        <w:pStyle w:val="Compact"/>
-        <w:numPr>
-          <w:numId w:val="1017"/>
-          <w:ilvl w:val="0"/>
-        </w:numPr>
-      </w:pPr>
-      <w:r>
-        <w:t xml:space="preserve">2009-10-06. Dana Chisnell.</w:t>
-      </w:r>
-      <w:r>
-        <w:t xml:space="preserve"> </w:t>
-      </w:r>
-      <w:hyperlink r:id="rId81">
-        <w:r>
-          <w:rPr>
-            <w:rStyle w:val="Hyperlink"/>
-          </w:rPr>
-          <w:t xml:space="preserve">Usability Testing Demystified</w:t>
-        </w:r>
-      </w:hyperlink>
-      <w:r>
-        <w:t xml:space="preserve"> </w:t>
-      </w:r>
-      <w:r>
-        <w:t xml:space="preserve">(8 min)</w:t>
-      </w:r>
-    </w:p>
-    <w:p>
-      <w:pPr>
-        <w:pStyle w:val="Compact"/>
-        <w:numPr>
-          <w:numId w:val="1017"/>
-          <w:ilvl w:val="0"/>
-        </w:numPr>
-      </w:pPr>
-      <w:r>
-        <w:t xml:space="preserve">2016-05-08. Sina Bahram.</w:t>
-      </w:r>
-      <w:r>
-        <w:t xml:space="preserve"> </w:t>
-      </w:r>
-      <w:hyperlink r:id="rId82">
-        <w:r>
-          <w:rPr>
-            <w:rStyle w:val="Hyperlink"/>
-          </w:rPr>
-          <w:t xml:space="preserve">How I Code and Use a Computer at 1,000 WPM!!</w:t>
-        </w:r>
-      </w:hyperlink>
-      <w:r>
-        <w:t xml:space="preserve"> </w:t>
-      </w:r>
-      <w:r>
-        <w:t xml:space="preserve">(video, 13 minutes)</w:t>
-      </w:r>
-    </w:p>
-    <w:p>
-      <w:pPr>
-        <w:pStyle w:val="Compact"/>
-        <w:numPr>
-          <w:numId w:val="1017"/>
-          <w:ilvl w:val="0"/>
-        </w:numPr>
-      </w:pPr>
-      <w:r>
-        <w:t xml:space="preserve">2017-09. Moriel Schottlender.</w:t>
-      </w:r>
-      <w:r>
-        <w:t xml:space="preserve"> </w:t>
-      </w:r>
-      <w:hyperlink r:id="rId83">
-        <w:r>
-          <w:rPr>
-            <w:rStyle w:val="Hyperlink"/>
-          </w:rPr>
-          <w:t xml:space="preserve">Wait, it does ??tahW: How supporting Right-to-Left can expose your bad UX</w:t>
-        </w:r>
-      </w:hyperlink>
-      <w:r>
-        <w:t xml:space="preserve"> </w:t>
-      </w:r>
-      <w:r>
-        <w:t xml:space="preserve">(video, 28 minutes)</w:t>
-      </w:r>
-    </w:p>
-    <w:p>
-      <w:pPr>
-        <w:pStyle w:val="Compact"/>
-        <w:numPr>
-          <w:numId w:val="1017"/>
-          <w:ilvl w:val="0"/>
-        </w:numPr>
-      </w:pPr>
-      <w:r>
-        <w:t xml:space="preserve">2014-07-31. Anne Gibson.</w:t>
-      </w:r>
-      <w:r>
-        <w:t xml:space="preserve"> </w:t>
-      </w:r>
-      <w:hyperlink r:id="rId84">
-        <w:r>
-          <w:rPr>
-            <w:rStyle w:val="Hyperlink"/>
-          </w:rPr>
-          <w:t xml:space="preserve">An Alphabet of Accessibility Issues</w:t>
-        </w:r>
-      </w:hyperlink>
-      <w:r>
-        <w:t xml:space="preserve"> </w:t>
-      </w:r>
-      <w:r>
-        <w:t xml:space="preserve">(7 min)</w:t>
-      </w:r>
-    </w:p>
-    <w:p>
-      <w:pPr>
-        <w:pStyle w:val="Compact"/>
-        <w:numPr>
-          <w:numId w:val="1017"/>
-          <w:ilvl w:val="0"/>
-        </w:numPr>
-      </w:pPr>
-      <w:r>
-        <w:t xml:space="preserve">c.2017. Cynthia Ng.</w:t>
-      </w:r>
-      <w:r>
-        <w:t xml:space="preserve"> </w:t>
-      </w:r>
-      <w:hyperlink r:id="rId85">
-        <w:r>
-          <w:rPr>
-            <w:rStyle w:val="Hyperlink"/>
-          </w:rPr>
-          <w:t xml:space="preserve">A Practical Guide to Improving Web Accessibility</w:t>
-        </w:r>
-      </w:hyperlink>
-      <w:r>
-        <w:t xml:space="preserve"> </w:t>
-      </w:r>
-      <w:r>
-        <w:t xml:space="preserve">(20 min)</w:t>
-      </w:r>
-    </w:p>
-    <w:p>
-      <w:pPr>
-        <w:pStyle w:val="FirstParagraph"/>
-      </w:pPr>
-      <w:r>
-        <w:t xml:space="preserve">Resources:</w:t>
-      </w:r>
-    </w:p>
-    <w:p>
-      <w:pPr>
-        <w:pStyle w:val="Compact"/>
-        <w:numPr>
-          <w:numId w:val="1018"/>
-          <w:ilvl w:val="0"/>
-        </w:numPr>
-      </w:pPr>
-      <w:hyperlink r:id="rId86">
-        <w:r>
-          <w:rPr>
-            <w:rStyle w:val="Hyperlink"/>
-          </w:rPr>
-          <w:t xml:space="preserve">usability.gov</w:t>
-        </w:r>
-      </w:hyperlink>
-    </w:p>
-    <w:p>
-      <w:pPr>
-        <w:pStyle w:val="Compact"/>
-        <w:numPr>
-          <w:numId w:val="1018"/>
-          <w:ilvl w:val="0"/>
-        </w:numPr>
-      </w:pPr>
-      <w:r>
-        <w:t xml:space="preserve">http://www.libsuccess.org/Website_Design#Accessibility</w:t>
-      </w:r>
-    </w:p>
-    <w:p>
-      <w:pPr>
-        <w:pStyle w:val="Compact"/>
-        <w:numPr>
-          <w:numId w:val="1018"/>
-          <w:ilvl w:val="0"/>
-        </w:numPr>
-      </w:pPr>
-      <w:hyperlink r:id="rId87">
-        <w:r>
-          <w:rPr>
-            <w:rStyle w:val="Hyperlink"/>
-          </w:rPr>
-          <w:t xml:space="preserve">The Difference Between Responsive and Adaptive Design</w:t>
-        </w:r>
-      </w:hyperlink>
-    </w:p>
-    <w:p>
-      <w:pPr>
-        <w:pStyle w:val="Compact"/>
-        <w:numPr>
-          <w:numId w:val="1018"/>
-          <w:ilvl w:val="0"/>
-        </w:numPr>
-      </w:pPr>
-      <w:hyperlink r:id="rId88">
-        <w:r>
-          <w:rPr>
-            <w:rStyle w:val="Hyperlink"/>
-          </w:rPr>
-          <w:t xml:space="preserve">9 GIFs That Explain Responsive Design Brilliantly</w:t>
-        </w:r>
-      </w:hyperlink>
-    </w:p>
-    <w:p>
-      <w:pPr>
-        <w:pStyle w:val="Compact"/>
-        <w:numPr>
-          <w:numId w:val="1018"/>
-          <w:ilvl w:val="0"/>
-        </w:numPr>
-      </w:pPr>
-      <w:hyperlink r:id="rId89">
-        <w:r>
-          <w:rPr>
-            <w:rStyle w:val="Hyperlink"/>
-          </w:rPr>
-          <w:t xml:space="preserve">User-Centered Design for Complex Digital Objects</w:t>
-        </w:r>
-      </w:hyperlink>
+          <w:numId w:val="1019"/>
+          <w:ilvl w:val="0"/>
+        </w:numPr>
+      </w:pPr>
+      <w:r>
+        <w:t xml:space="preserve">2014-01-17. Anthony Cocciolo.</w:t>
+      </w:r>
+      <w:r>
+        <w:t xml:space="preserve"> </w:t>
+      </w:r>
+      <w:hyperlink r:id="rId103">
+        <w:r>
+          <w:rPr>
+            <w:rStyle w:val="Hyperlink"/>
+          </w:rPr>
+          <w:t xml:space="preserve">Unix Commands and Batch Processing for the Reluctant Librarian or Archivist</w:t>
+        </w:r>
+      </w:hyperlink>
+      <w:r>
+        <w:t xml:space="preserve"> </w:t>
+      </w:r>
+      <w:r>
+        <w:t xml:space="preserve">(18 min)</w:t>
+      </w:r>
     </w:p>
     <w:p>
       <w:pPr>
         <w:pStyle w:val="Heading3"/>
       </w:pPr>
-      <w:bookmarkStart w:id="91" w:name="Xb9493e0ba0f3de9fdef9edd635684a3f239c731"/>
-      <w:r>
-        <w:t xml:space="preserve">October 13 —</w:t>
-      </w:r>
-      <w:r>
-        <w:t xml:space="preserve"> </w:t>
-      </w:r>
-      <w:hyperlink r:id="rId90">
-        <w:r>
-          <w:rPr>
-            <w:rStyle w:val="Hyperlink"/>
-          </w:rPr>
-          <w:t xml:space="preserve">Structured Data, XML, and JSON (LAB)</w:t>
-        </w:r>
-      </w:hyperlink>
-      <w:bookmarkEnd w:id="91"/>
-    </w:p>
-    <w:p>
-      <w:pPr>
-        <w:pStyle w:val="FirstParagraph"/>
-      </w:pPr>
-      <w:r>
-        <w:t xml:space="preserve">Readings:</w:t>
-      </w:r>
-    </w:p>
-    <w:p>
-      <w:pPr>
-        <w:pStyle w:val="Compact"/>
-        <w:numPr>
-          <w:numId w:val="1019"/>
-          <w:ilvl w:val="0"/>
-        </w:numPr>
-      </w:pPr>
-      <w:r>
-        <w:t xml:space="preserve">Eric Lease Morgan.</w:t>
-      </w:r>
-      <w:r>
-        <w:t xml:space="preserve"> </w:t>
-      </w:r>
-      <w:hyperlink r:id="rId92">
-        <w:r>
-          <w:rPr>
-            <w:rStyle w:val="Hyperlink"/>
-          </w:rPr>
-          <w:t xml:space="preserve">Getting started with XML: A workshop</w:t>
-        </w:r>
-      </w:hyperlink>
-      <w:r>
-        <w:t xml:space="preserve"> </w:t>
-      </w:r>
-      <w:r>
-        <w:t xml:space="preserve">(Read Part I:</w:t>
-      </w:r>
-      <w:r>
-        <w:t xml:space="preserve"> </w:t>
-      </w:r>
-      <w:r>
-        <w:t xml:space="preserve">“</w:t>
-      </w:r>
-      <w:r>
-        <w:t xml:space="preserve">General introduction to XML</w:t>
-      </w:r>
-      <w:r>
-        <w:t xml:space="preserve">”</w:t>
-      </w:r>
-      <w:r>
-        <w:t xml:space="preserve">) (4 min)</w:t>
-      </w:r>
-    </w:p>
-    <w:p>
-      <w:pPr>
-        <w:pStyle w:val="Compact"/>
-        <w:numPr>
-          <w:numId w:val="1019"/>
-          <w:ilvl w:val="0"/>
-        </w:numPr>
-      </w:pPr>
-      <w:r>
-        <w:t xml:space="preserve">2020-02-13. Text Encoding Initiative.</w:t>
-      </w:r>
-      <w:r>
-        <w:t xml:space="preserve"> </w:t>
-      </w:r>
-      <w:hyperlink r:id="rId93">
-        <w:r>
-          <w:rPr>
-            <w:rStyle w:val="Hyperlink"/>
-          </w:rPr>
-          <w:t xml:space="preserve">A Gentle Introduction to XML</w:t>
-        </w:r>
-      </w:hyperlink>
-      <w:r>
-        <w:t xml:space="preserve"> </w:t>
-      </w:r>
-      <w:r>
-        <w:t xml:space="preserve">(60 min)</w:t>
-      </w:r>
-    </w:p>
-    <w:p>
-      <w:pPr>
-        <w:pStyle w:val="Compact"/>
-        <w:numPr>
-          <w:numId w:val="1019"/>
-          <w:ilvl w:val="0"/>
-        </w:numPr>
-      </w:pPr>
-      <w:r>
-        <w:t xml:space="preserve">2005-09. Ronald Bourret.</w:t>
-      </w:r>
-      <w:r>
-        <w:t xml:space="preserve"> </w:t>
-      </w:r>
-      <w:hyperlink r:id="rId94">
-        <w:r>
-          <w:rPr>
-            <w:rStyle w:val="Hyperlink"/>
-          </w:rPr>
-          <w:t xml:space="preserve">XML and Databases</w:t>
-        </w:r>
-      </w:hyperlink>
-      <w:r>
-        <w:t xml:space="preserve"> </w:t>
-      </w:r>
-      <w:r>
-        <w:t xml:space="preserve">(Sections 1-4, rest is optional) (13 min)</w:t>
-      </w:r>
-    </w:p>
-    <w:p>
-      <w:pPr>
-        <w:pStyle w:val="Compact"/>
-        <w:numPr>
-          <w:numId w:val="1019"/>
-          <w:ilvl w:val="0"/>
-        </w:numPr>
-      </w:pPr>
-      <w:r>
-        <w:t xml:space="preserve">2011-03-24. Matt Doyle.</w:t>
-      </w:r>
-      <w:r>
-        <w:t xml:space="preserve"> </w:t>
-      </w:r>
-      <w:hyperlink r:id="rId95">
-        <w:r>
-          <w:rPr>
-            <w:rStyle w:val="Hyperlink"/>
-          </w:rPr>
-          <w:t xml:space="preserve">JSON Basics: What You Need to Know</w:t>
-        </w:r>
-      </w:hyperlink>
-      <w:r>
-        <w:t xml:space="preserve"> </w:t>
-      </w:r>
-      <w:r>
-        <w:t xml:space="preserve">(don’t worry about the JavaScript</w:t>
-      </w:r>
-      <w:r>
-        <w:t xml:space="preserve"> </w:t>
-      </w:r>
-      <w:r>
-        <w:t xml:space="preserve">and PHP parts, unless you’re interested!) (full text: 19 min)</w:t>
-      </w:r>
-    </w:p>
-    <w:p>
-      <w:pPr>
-        <w:pStyle w:val="Compact"/>
-        <w:numPr>
-          <w:numId w:val="1019"/>
-          <w:ilvl w:val="0"/>
-        </w:numPr>
-      </w:pPr>
-      <w:r>
-        <w:t xml:space="preserve">2015-11-16. Yegor Bugayenko.</w:t>
-      </w:r>
-      <w:r>
-        <w:t xml:space="preserve"> </w:t>
-      </w:r>
-      <w:hyperlink r:id="rId96">
-        <w:r>
-          <w:rPr>
-            <w:rStyle w:val="Hyperlink"/>
-          </w:rPr>
-          <w:t xml:space="preserve">Stop Comparing JSON and XML</w:t>
-        </w:r>
-      </w:hyperlink>
-      <w:r>
-        <w:t xml:space="preserve"> </w:t>
-      </w:r>
-      <w:r>
-        <w:t xml:space="preserve">(5 min)</w:t>
-      </w:r>
-    </w:p>
-    <w:p>
-      <w:pPr>
-        <w:pStyle w:val="Compact"/>
-        <w:numPr>
-          <w:numId w:val="1019"/>
-          <w:ilvl w:val="0"/>
-        </w:numPr>
-      </w:pPr>
-      <w:r>
-        <w:t xml:space="preserve">2018-03-28. Christine Taylor.</w:t>
-      </w:r>
-      <w:r>
-        <w:t xml:space="preserve"> </w:t>
-      </w:r>
-      <w:hyperlink r:id="rId97">
-        <w:r>
-          <w:rPr>
-            <w:rStyle w:val="Hyperlink"/>
-          </w:rPr>
-          <w:t xml:space="preserve">Structured vs. Unstructured Data</w:t>
-        </w:r>
-      </w:hyperlink>
-      <w:r>
-        <w:t xml:space="preserve"> </w:t>
-      </w:r>
-      <w:r>
-        <w:t xml:space="preserve">(9 min)</w:t>
-      </w:r>
-    </w:p>
-    <w:p>
-      <w:pPr>
-        <w:pStyle w:val="Compact"/>
-        <w:numPr>
-          <w:numId w:val="1019"/>
-          <w:ilvl w:val="0"/>
-        </w:numPr>
-      </w:pPr>
-      <w:r>
-        <w:t xml:space="preserve">2014-01-17. Anthony Cocciolo.</w:t>
-      </w:r>
-      <w:r>
-        <w:t xml:space="preserve"> </w:t>
-      </w:r>
-      <w:hyperlink r:id="rId98">
-        <w:r>
-          <w:rPr>
-            <w:rStyle w:val="Hyperlink"/>
-          </w:rPr>
-          <w:t xml:space="preserve">Unix Commands and Batch Processing for the Reluctant Librarian or Archivist</w:t>
-        </w:r>
-      </w:hyperlink>
-      <w:r>
-        <w:t xml:space="preserve"> </w:t>
-      </w:r>
-      <w:r>
-        <w:t xml:space="preserve">(18 min)</w:t>
-      </w:r>
-    </w:p>
-    <w:p>
-      <w:pPr>
-        <w:pStyle w:val="Heading3"/>
-      </w:pPr>
-      <w:bookmarkStart w:id="100" w:name="october-20-apis-and-linked-data-lab"/>
+      <w:bookmarkStart w:id="105" w:name="october-20-apis-and-linked-data-lab"/>
       <w:r>
         <w:t xml:space="preserve">October 20 —</w:t>
       </w:r>
       <w:r>
         <w:t xml:space="preserve"> </w:t>
       </w:r>
-      <w:hyperlink r:id="rId99">
+      <w:hyperlink r:id="rId104">
         <w:r>
           <w:rPr>
             <w:rStyle w:val="Hyperlink"/>
@@ -2595,7 +2690,7 @@
           <w:t xml:space="preserve">APIs and Linked Data (LAB)</w:t>
         </w:r>
       </w:hyperlink>
-      <w:bookmarkEnd w:id="100"/>
+      <w:bookmarkEnd w:id="105"/>
     </w:p>
     <w:p>
       <w:pPr>
@@ -2630,7 +2725,7 @@
       <w:r>
         <w:t xml:space="preserve"> </w:t>
       </w:r>
-      <w:hyperlink r:id="rId101">
+      <w:hyperlink r:id="rId106">
         <w:r>
           <w:rPr>
             <w:rStyle w:val="Hyperlink"/>
@@ -2659,7 +2754,7 @@
       <w:r>
         <w:t xml:space="preserve"> </w:t>
       </w:r>
-      <w:hyperlink r:id="rId102">
+      <w:hyperlink r:id="rId107">
         <w:r>
           <w:rPr>
             <w:rStyle w:val="Hyperlink"/>
@@ -2683,24 +2778,24 @@
         </w:numPr>
       </w:pPr>
       <w:r>
-        <w:t xml:space="preserve">October 2015. Philip Guo.</w:t>
-      </w:r>
-      <w:r>
-        <w:t xml:space="preserve"> </w:t>
-      </w:r>
-      <w:hyperlink r:id="rId103">
-        <w:r>
-          <w:rPr>
-            <w:rStyle w:val="Hyperlink"/>
-          </w:rPr>
-          <w:t xml:space="preserve">REST Web APIs: A Super-Simple Tutorial</w:t>
-        </w:r>
-      </w:hyperlink>
-      <w:r>
-        <w:t xml:space="preserve"> </w:t>
-      </w:r>
-      <w:r>
-        <w:t xml:space="preserve">(6 min)</w:t>
+        <w:t xml:space="preserve">2020-12-13 Raivat Shah.</w:t>
+      </w:r>
+      <w:r>
+        <w:t xml:space="preserve"> </w:t>
+      </w:r>
+      <w:hyperlink r:id="rId108">
+        <w:r>
+          <w:rPr>
+            <w:rStyle w:val="Hyperlink"/>
+          </w:rPr>
+          <w:t xml:space="preserve">Introduction to REST APIs: Get started with RESTful APIs using a real-world example</w:t>
+        </w:r>
+      </w:hyperlink>
+      <w:r>
+        <w:t xml:space="preserve"> </w:t>
+      </w:r>
+      <w:r>
+        <w:t xml:space="preserve">(5 min)</w:t>
       </w:r>
     </w:p>
     <w:p>
@@ -2717,7 +2812,7 @@
       <w:r>
         <w:t xml:space="preserve"> </w:t>
       </w:r>
-      <w:hyperlink r:id="rId104">
+      <w:hyperlink r:id="rId109">
         <w:r>
           <w:rPr>
             <w:rStyle w:val="Hyperlink"/>
@@ -2740,7 +2835,7 @@
       <w:r>
         <w:t xml:space="preserve"> </w:t>
       </w:r>
-      <w:hyperlink r:id="rId105">
+      <w:hyperlink r:id="rId110">
         <w:r>
           <w:rPr>
             <w:rStyle w:val="Hyperlink"/>
@@ -2769,7 +2864,7 @@
       <w:r>
         <w:t xml:space="preserve"> </w:t>
       </w:r>
-      <w:hyperlink r:id="rId106">
+      <w:hyperlink r:id="rId111">
         <w:r>
           <w:rPr>
             <w:rStyle w:val="Hyperlink"/>
@@ -2798,7 +2893,7 @@
       <w:r>
         <w:t xml:space="preserve"> </w:t>
       </w:r>
-      <w:hyperlink r:id="rId107">
+      <w:hyperlink r:id="rId112">
         <w:r>
           <w:rPr>
             <w:rStyle w:val="Hyperlink"/>
@@ -2817,14 +2912,14 @@
       <w:pPr>
         <w:pStyle w:val="Heading3"/>
       </w:pPr>
-      <w:bookmarkStart w:id="109" w:name="october-27-technology-law-and-ethics"/>
+      <w:bookmarkStart w:id="114" w:name="october-27-technology-law-and-ethics"/>
       <w:r>
         <w:t xml:space="preserve">October 27 —</w:t>
       </w:r>
       <w:r>
         <w:t xml:space="preserve"> </w:t>
       </w:r>
-      <w:hyperlink r:id="rId108">
+      <w:hyperlink r:id="rId113">
         <w:r>
           <w:rPr>
             <w:rStyle w:val="Hyperlink"/>
@@ -2832,7 +2927,7 @@
           <w:t xml:space="preserve">Technology Law and Ethics</w:t>
         </w:r>
       </w:hyperlink>
-      <w:bookmarkEnd w:id="109"/>
+      <w:bookmarkEnd w:id="114"/>
     </w:p>
     <w:p>
       <w:pPr>
@@ -2856,7 +2951,7 @@
       <w:r>
         <w:t xml:space="preserve"> </w:t>
       </w:r>
-      <w:hyperlink r:id="rId110">
+      <w:hyperlink r:id="rId115">
         <w:r>
           <w:rPr>
             <w:rStyle w:val="Hyperlink"/>
@@ -2885,7 +2980,7 @@
       <w:r>
         <w:t xml:space="preserve"> </w:t>
       </w:r>
-      <w:hyperlink r:id="rId111">
+      <w:hyperlink r:id="rId116">
         <w:r>
           <w:rPr>
             <w:rStyle w:val="Hyperlink"/>
@@ -2914,7 +3009,7 @@
       <w:r>
         <w:t xml:space="preserve"> </w:t>
       </w:r>
-      <w:hyperlink r:id="rId112">
+      <w:hyperlink r:id="rId117">
         <w:r>
           <w:rPr>
             <w:rStyle w:val="Hyperlink"/>
@@ -2943,7 +3038,7 @@
       <w:r>
         <w:t xml:space="preserve"> </w:t>
       </w:r>
-      <w:hyperlink r:id="rId113">
+      <w:hyperlink r:id="rId118">
         <w:r>
           <w:rPr>
             <w:rStyle w:val="Hyperlink"/>
@@ -2972,7 +3067,7 @@
       <w:r>
         <w:t xml:space="preserve"> </w:t>
       </w:r>
-      <w:hyperlink r:id="rId114">
+      <w:hyperlink r:id="rId119">
         <w:r>
           <w:rPr>
             <w:rStyle w:val="Hyperlink"/>
@@ -2995,7 +3090,7 @@
           <w:ilvl w:val="0"/>
         </w:numPr>
       </w:pPr>
-      <w:hyperlink r:id="rId115">
+      <w:hyperlink r:id="rId120">
         <w:r>
           <w:rPr>
             <w:rStyle w:val="Hyperlink"/>
@@ -3050,7 +3145,7 @@
       <w:r>
         <w:t xml:space="preserve"> </w:t>
       </w:r>
-      <w:hyperlink r:id="rId116">
+      <w:hyperlink r:id="rId121">
         <w:r>
           <w:rPr>
             <w:rStyle w:val="Hyperlink"/>
@@ -3067,7 +3162,7 @@
           <w:ilvl w:val="0"/>
         </w:numPr>
       </w:pPr>
-      <w:hyperlink r:id="rId117">
+      <w:hyperlink r:id="rId122">
         <w:r>
           <w:rPr>
             <w:rStyle w:val="Hyperlink"/>
@@ -3084,7 +3179,7 @@
           <w:ilvl w:val="0"/>
         </w:numPr>
       </w:pPr>
-      <w:hyperlink r:id="rId118">
+      <w:hyperlink r:id="rId123">
         <w:r>
           <w:rPr>
             <w:rStyle w:val="Hyperlink"/>
@@ -3113,7 +3208,7 @@
           <w:ilvl w:val="0"/>
         </w:numPr>
       </w:pPr>
-      <w:hyperlink r:id="rId119">
+      <w:hyperlink r:id="rId124">
         <w:r>
           <w:rPr>
             <w:rStyle w:val="Hyperlink"/>
@@ -3130,7 +3225,7 @@
           <w:ilvl w:val="0"/>
         </w:numPr>
       </w:pPr>
-      <w:hyperlink r:id="rId120">
+      <w:hyperlink r:id="rId125">
         <w:r>
           <w:rPr>
             <w:rStyle w:val="Hyperlink"/>
@@ -3143,14 +3238,14 @@
       <w:pPr>
         <w:pStyle w:val="Heading3"/>
       </w:pPr>
-      <w:bookmarkStart w:id="122" w:name="X3981269ed2dd79e0aae20d0d406ab3da6d5df7a"/>
+      <w:bookmarkStart w:id="127" w:name="X3981269ed2dd79e0aae20d0d406ab3da6d5df7a"/>
       <w:r>
         <w:t xml:space="preserve">November 03 —</w:t>
       </w:r>
       <w:r>
         <w:t xml:space="preserve"> </w:t>
       </w:r>
-      <w:hyperlink r:id="rId121">
+      <w:hyperlink r:id="rId126">
         <w:r>
           <w:rPr>
             <w:rStyle w:val="Hyperlink"/>
@@ -3158,7 +3253,7 @@
           <w:t xml:space="preserve">Data analysis and visualization, and privacy/security/content moderation</w:t>
         </w:r>
       </w:hyperlink>
-      <w:bookmarkEnd w:id="122"/>
+      <w:bookmarkEnd w:id="127"/>
     </w:p>
     <w:p>
       <w:pPr>
@@ -3193,7 +3288,7 @@
       <w:r>
         <w:t xml:space="preserve"> </w:t>
       </w:r>
-      <w:hyperlink r:id="rId123">
+      <w:hyperlink r:id="rId128">
         <w:r>
           <w:rPr>
             <w:rStyle w:val="Hyperlink"/>
@@ -3222,7 +3317,7 @@
       <w:r>
         <w:t xml:space="preserve"> </w:t>
       </w:r>
-      <w:hyperlink r:id="rId124">
+      <w:hyperlink r:id="rId129">
         <w:r>
           <w:rPr>
             <w:rStyle w:val="Hyperlink"/>
@@ -3245,7 +3340,7 @@
           <w:ilvl w:val="0"/>
         </w:numPr>
       </w:pPr>
-      <w:hyperlink r:id="rId125">
+      <w:hyperlink r:id="rId130">
         <w:r>
           <w:rPr>
             <w:rStyle w:val="Hyperlink"/>
@@ -3286,7 +3381,7 @@
       <w:r>
         <w:t xml:space="preserve"> </w:t>
       </w:r>
-      <w:hyperlink r:id="rId126">
+      <w:hyperlink r:id="rId131">
         <w:r>
           <w:rPr>
             <w:rStyle w:val="Hyperlink"/>
@@ -3315,7 +3410,7 @@
       <w:r>
         <w:t xml:space="preserve"> </w:t>
       </w:r>
-      <w:hyperlink r:id="rId127">
+      <w:hyperlink r:id="rId132">
         <w:r>
           <w:rPr>
             <w:rStyle w:val="Hyperlink"/>
@@ -3344,7 +3439,7 @@
       <w:r>
         <w:t xml:space="preserve"> </w:t>
       </w:r>
-      <w:hyperlink r:id="rId128">
+      <w:hyperlink r:id="rId133">
         <w:r>
           <w:rPr>
             <w:rStyle w:val="Hyperlink"/>
@@ -3373,7 +3468,7 @@
       <w:r>
         <w:t xml:space="preserve"> </w:t>
       </w:r>
-      <w:hyperlink r:id="rId129">
+      <w:hyperlink r:id="rId134">
         <w:r>
           <w:rPr>
             <w:rStyle w:val="Hyperlink"/>
@@ -3402,7 +3497,7 @@
       <w:r>
         <w:t xml:space="preserve"> </w:t>
       </w:r>
-      <w:hyperlink r:id="rId130">
+      <w:hyperlink r:id="rId135">
         <w:r>
           <w:rPr>
             <w:rStyle w:val="Hyperlink"/>
@@ -3434,12 +3529,35 @@
         </w:numPr>
       </w:pPr>
       <w:r>
+        <w:t xml:space="preserve">2020-09-22. Surya Mattu.</w:t>
+      </w:r>
+      <w:r>
+        <w:t xml:space="preserve"> </w:t>
+      </w:r>
+      <w:hyperlink r:id="rId136">
+        <w:r>
+          <w:rPr>
+            <w:rStyle w:val="Hyperlink"/>
+          </w:rPr>
+          <w:t xml:space="preserve">Blacklight: A Real-Time Website Privacy Inspector</w:t>
+        </w:r>
+      </w:hyperlink>
+    </w:p>
+    <w:p>
+      <w:pPr>
+        <w:pStyle w:val="Compact"/>
+        <w:numPr>
+          <w:numId w:val="1024"/>
+          <w:ilvl w:val="0"/>
+        </w:numPr>
+      </w:pPr>
+      <w:r>
         <w:t xml:space="preserve">Current. Mozilla.</w:t>
       </w:r>
       <w:r>
         <w:t xml:space="preserve"> </w:t>
       </w:r>
-      <w:hyperlink r:id="rId131">
+      <w:hyperlink r:id="rId137">
         <w:r>
           <w:rPr>
             <w:rStyle w:val="Hyperlink"/>
@@ -3452,11 +3570,11 @@
       <w:pPr>
         <w:pStyle w:val="Heading3"/>
       </w:pPr>
-      <w:bookmarkStart w:id="132" w:name="X345a12032e3063f269dc66b4d9ace02fc6ee0ef"/>
+      <w:bookmarkStart w:id="138" w:name="X345a12032e3063f269dc66b4d9ace02fc6ee0ef"/>
       <w:r>
         <w:t xml:space="preserve">November 10 — Blank Technology Canvas Pitch Presentations Feedback</w:t>
       </w:r>
-      <w:bookmarkEnd w:id="132"/>
+      <w:bookmarkEnd w:id="138"/>
     </w:p>
     <w:p>
       <w:pPr>
@@ -3473,11 +3591,11 @@
       <w:pPr>
         <w:pStyle w:val="Heading3"/>
       </w:pPr>
-      <w:bookmarkStart w:id="133" w:name="X0c9e4cff8b62ced8ef2ee8bc699a1831e072a44"/>
+      <w:bookmarkStart w:id="139" w:name="X0c9e4cff8b62ced8ef2ee8bc699a1831e072a44"/>
       <w:r>
         <w:t xml:space="preserve">November 17 — Blank Technology Canvas Pitch Presentations Feedback</w:t>
       </w:r>
-      <w:bookmarkEnd w:id="133"/>
+      <w:bookmarkEnd w:id="139"/>
     </w:p>
     <w:p>
       <w:pPr>
@@ -3494,24 +3612,24 @@
       <w:pPr>
         <w:pStyle w:val="Heading3"/>
       </w:pPr>
-      <w:bookmarkStart w:id="134" w:name="november-24-no-class"/>
+      <w:bookmarkStart w:id="140" w:name="november-24-no-class"/>
       <w:r>
         <w:t xml:space="preserve">November 24 — NO CLASS!</w:t>
       </w:r>
-      <w:bookmarkEnd w:id="134"/>
+      <w:bookmarkEnd w:id="140"/>
     </w:p>
     <w:p>
       <w:pPr>
         <w:pStyle w:val="Heading3"/>
       </w:pPr>
-      <w:bookmarkStart w:id="136" w:name="X2548654fd1650976a6df24b88c897a6d66e031d"/>
+      <w:bookmarkStart w:id="142" w:name="X2548654fd1650976a6df24b88c897a6d66e031d"/>
       <w:r>
         <w:t xml:space="preserve">December 01 —</w:t>
       </w:r>
       <w:r>
         <w:t xml:space="preserve"> </w:t>
       </w:r>
-      <w:hyperlink r:id="rId135">
+      <w:hyperlink r:id="rId141">
         <w:r>
           <w:rPr>
             <w:rStyle w:val="Hyperlink"/>
@@ -3519,7 +3637,7 @@
           <w:t xml:space="preserve">Content Management, Digital Asset Management, Digital Preservation</w:t>
         </w:r>
       </w:hyperlink>
-      <w:bookmarkEnd w:id="136"/>
+      <w:bookmarkEnd w:id="142"/>
     </w:p>
     <w:p>
       <w:pPr>
@@ -3543,7 +3661,7 @@
       <w:r>
         <w:t xml:space="preserve"> </w:t>
       </w:r>
-      <w:hyperlink r:id="rId137">
+      <w:hyperlink r:id="rId143">
         <w:r>
           <w:rPr>
             <w:rStyle w:val="Hyperlink"/>
@@ -3572,7 +3690,7 @@
       <w:r>
         <w:t xml:space="preserve"> </w:t>
       </w:r>
-      <w:hyperlink r:id="rId138">
+      <w:hyperlink r:id="rId144">
         <w:r>
           <w:rPr>
             <w:rStyle w:val="Hyperlink"/>
@@ -3649,7 +3767,7 @@
       <w:r>
         <w:t xml:space="preserve"> </w:t>
       </w:r>
-      <w:hyperlink r:id="rId139">
+      <w:hyperlink r:id="rId145">
         <w:r>
           <w:rPr>
             <w:rStyle w:val="Hyperlink"/>
@@ -3678,7 +3796,7 @@
       <w:r>
         <w:t xml:space="preserve"> </w:t>
       </w:r>
-      <w:hyperlink r:id="rId140">
+      <w:hyperlink r:id="rId146">
         <w:r>
           <w:rPr>
             <w:rStyle w:val="Hyperlink"/>
@@ -3709,7 +3827,7 @@
           <w:ilvl w:val="0"/>
         </w:numPr>
       </w:pPr>
-      <w:hyperlink r:id="rId141">
+      <w:hyperlink r:id="rId147">
         <w:r>
           <w:rPr>
             <w:rStyle w:val="Hyperlink"/>
@@ -3732,7 +3850,7 @@
       <w:r>
         <w:t xml:space="preserve"> </w:t>
       </w:r>
-      <w:hyperlink r:id="rId142">
+      <w:hyperlink r:id="rId148">
         <w:r>
           <w:rPr>
             <w:rStyle w:val="Hyperlink"/>
@@ -3745,14 +3863,14 @@
       <w:pPr>
         <w:pStyle w:val="Heading3"/>
       </w:pPr>
-      <w:bookmarkStart w:id="144" w:name="X4fb93be11871b3136164e7174db87dd591f2b72"/>
+      <w:bookmarkStart w:id="150" w:name="X4fb93be11871b3136164e7174db87dd591f2b72"/>
       <w:r>
         <w:t xml:space="preserve">December 08 —</w:t>
       </w:r>
       <w:r>
         <w:t xml:space="preserve"> </w:t>
       </w:r>
-      <w:hyperlink r:id="rId143">
+      <w:hyperlink r:id="rId149">
         <w:r>
           <w:rPr>
             <w:rStyle w:val="Hyperlink"/>
@@ -3760,7 +3878,7 @@
           <w:t xml:space="preserve">Databases and Structured Queries (LAB)</w:t>
         </w:r>
       </w:hyperlink>
-      <w:bookmarkEnd w:id="144"/>
+      <w:bookmarkEnd w:id="150"/>
     </w:p>
     <w:p>
       <w:pPr>
@@ -3783,7 +3901,7 @@
       <w:r>
         <w:t xml:space="preserve"> </w:t>
       </w:r>
-      <w:hyperlink r:id="rId145">
+      <w:hyperlink r:id="rId151">
         <w:r>
           <w:rPr>
             <w:rStyle w:val="Hyperlink"/>
@@ -3811,7 +3929,7 @@
       <w:r>
         <w:t xml:space="preserve"> </w:t>
       </w:r>
-      <w:hyperlink r:id="rId146">
+      <w:hyperlink r:id="rId152">
         <w:r>
           <w:rPr>
             <w:rStyle w:val="Hyperlink"/>
@@ -3839,7 +3957,7 @@
       <w:r>
         <w:t xml:space="preserve"> </w:t>
       </w:r>
-      <w:hyperlink r:id="rId147">
+      <w:hyperlink r:id="rId153">
         <w:r>
           <w:rPr>
             <w:rStyle w:val="Hyperlink"/>
@@ -3867,7 +3985,7 @@
       <w:r>
         <w:t xml:space="preserve"> </w:t>
       </w:r>
-      <w:hyperlink r:id="rId148">
+      <w:hyperlink r:id="rId154">
         <w:r>
           <w:rPr>
             <w:rStyle w:val="Hyperlink"/>
@@ -3895,7 +4013,7 @@
       <w:r>
         <w:t xml:space="preserve"> </w:t>
       </w:r>
-      <w:hyperlink r:id="rId149">
+      <w:hyperlink r:id="rId155">
         <w:r>
           <w:rPr>
             <w:rStyle w:val="Hyperlink"/>
@@ -3923,7 +4041,7 @@
       <w:r>
         <w:t xml:space="preserve"> </w:t>
       </w:r>
-      <w:hyperlink r:id="rId150">
+      <w:hyperlink r:id="rId156">
         <w:r>
           <w:rPr>
             <w:rStyle w:val="Hyperlink"/>
@@ -4031,7 +4149,7 @@
           <w:ilvl w:val="0"/>
         </w:numPr>
       </w:pPr>
-      <w:hyperlink r:id="rId151">
+      <w:hyperlink r:id="rId157">
         <w:r>
           <w:rPr>
             <w:rStyle w:val="Hyperlink"/>
@@ -4044,14 +4162,14 @@
       <w:pPr>
         <w:pStyle w:val="Heading3"/>
       </w:pPr>
-      <w:bookmarkStart w:id="153" w:name="X0b0cebeb938d36b730eb01b4e8b5d020375e7ab"/>
+      <w:bookmarkStart w:id="159" w:name="X0b0cebeb938d36b730eb01b4e8b5d020375e7ab"/>
       <w:r>
         <w:t xml:space="preserve">December 15 —</w:t>
       </w:r>
       <w:r>
         <w:t xml:space="preserve"> </w:t>
       </w:r>
-      <w:hyperlink r:id="rId152">
+      <w:hyperlink r:id="rId158">
         <w:r>
           <w:rPr>
             <w:rStyle w:val="Hyperlink"/>
@@ -4059,7 +4177,7 @@
           <w:t xml:space="preserve">Information Technology of the Future, and Wrap-up</w:t>
         </w:r>
       </w:hyperlink>
-      <w:bookmarkEnd w:id="153"/>
+      <w:bookmarkEnd w:id="159"/>
     </w:p>
     <w:p>
       <w:pPr>
@@ -4094,7 +4212,7 @@
       <w:r>
         <w:t xml:space="preserve"> </w:t>
       </w:r>
-      <w:hyperlink r:id="rId154">
+      <w:hyperlink r:id="rId160">
         <w:r>
           <w:rPr>
             <w:rStyle w:val="Hyperlink"/>
@@ -4123,7 +4241,7 @@
       <w:r>
         <w:t xml:space="preserve"> </w:t>
       </w:r>
-      <w:hyperlink r:id="rId155">
+      <w:hyperlink r:id="rId161">
         <w:r>
           <w:rPr>
             <w:rStyle w:val="Hyperlink"/>
@@ -4152,7 +4270,7 @@
       <w:r>
         <w:t xml:space="preserve"> </w:t>
       </w:r>
-      <w:hyperlink r:id="rId156">
+      <w:hyperlink r:id="rId162">
         <w:r>
           <w:rPr>
             <w:rStyle w:val="Hyperlink"/>
@@ -4181,7 +4299,7 @@
       <w:r>
         <w:t xml:space="preserve"> </w:t>
       </w:r>
-      <w:hyperlink r:id="rId157">
+      <w:hyperlink r:id="rId163">
         <w:r>
           <w:rPr>
             <w:rStyle w:val="Hyperlink"/>
@@ -4210,7 +4328,7 @@
       <w:r>
         <w:t xml:space="preserve"> </w:t>
       </w:r>
-      <w:hyperlink r:id="rId158">
+      <w:hyperlink r:id="rId164">
         <w:r>
           <w:rPr>
             <w:rStyle w:val="Hyperlink"/>
@@ -4239,7 +4357,7 @@
       <w:r>
         <w:t xml:space="preserve"> </w:t>
       </w:r>
-      <w:hyperlink r:id="rId159">
+      <w:hyperlink r:id="rId165">
         <w:r>
           <w:rPr>
             <w:rStyle w:val="Hyperlink"/>
@@ -4268,7 +4386,7 @@
       <w:r>
         <w:t xml:space="preserve"> </w:t>
       </w:r>
-      <w:hyperlink r:id="rId160">
+      <w:hyperlink r:id="rId166">
         <w:r>
           <w:rPr>
             <w:rStyle w:val="Hyperlink"/>
@@ -4291,7 +4409,7 @@
       <w:r>
         <w:t xml:space="preserve"> </w:t>
       </w:r>
-      <w:hyperlink r:id="rId161">
+      <w:hyperlink r:id="rId167">
         <w:r>
           <w:rPr>
             <w:rStyle w:val="Hyperlink"/>
@@ -4304,11 +4422,11 @@
       <w:pPr>
         <w:pStyle w:val="Heading2"/>
       </w:pPr>
-      <w:bookmarkStart w:id="162" w:name="textbooks-readings-and-materials"/>
+      <w:bookmarkStart w:id="168" w:name="textbooks-readings-and-materials"/>
       <w:r>
         <w:t xml:space="preserve">Textbooks, Readings and Materials</w:t>
       </w:r>
-      <w:bookmarkEnd w:id="162"/>
+      <w:bookmarkEnd w:id="168"/>
     </w:p>
     <w:p>
       <w:pPr>
@@ -4369,11 +4487,11 @@
       <w:pPr>
         <w:pStyle w:val="Heading2"/>
       </w:pPr>
-      <w:bookmarkStart w:id="163" w:name="suggested-texts-sites-and-lists"/>
+      <w:bookmarkStart w:id="169" w:name="suggested-texts-sites-and-lists"/>
       <w:r>
         <w:t xml:space="preserve">Suggested Texts, Sites, and Lists</w:t>
       </w:r>
-      <w:bookmarkEnd w:id="163"/>
+      <w:bookmarkEnd w:id="169"/>
     </w:p>
     <w:p>
       <w:pPr>
@@ -4422,7 +4540,7 @@
       <w:pPr>
         <w:pStyle w:val="BodyText"/>
       </w:pPr>
-      <w:hyperlink r:id="rId164">
+      <w:hyperlink r:id="rId170">
         <w:r>
           <w:rPr>
             <w:rStyle w:val="Hyperlink"/>
@@ -4433,7 +4551,7 @@
       <w:r>
         <w:br/>
       </w:r>
-      <w:hyperlink r:id="rId165">
+      <w:hyperlink r:id="rId171">
         <w:r>
           <w:rPr>
             <w:rStyle w:val="Hyperlink"/>
@@ -4444,7 +4562,7 @@
       <w:r>
         <w:br/>
       </w:r>
-      <w:hyperlink r:id="rId166">
+      <w:hyperlink r:id="rId172">
         <w:r>
           <w:rPr>
             <w:rStyle w:val="Hyperlink"/>
@@ -4455,7 +4573,7 @@
       <w:r>
         <w:br/>
       </w:r>
-      <w:hyperlink r:id="rId167">
+      <w:hyperlink r:id="rId173">
         <w:r>
           <w:rPr>
             <w:rStyle w:val="Hyperlink"/>
@@ -4466,7 +4584,7 @@
       <w:r>
         <w:br/>
       </w:r>
-      <w:hyperlink r:id="rId168">
+      <w:hyperlink r:id="rId174">
         <w:r>
           <w:rPr>
             <w:rStyle w:val="Hyperlink"/>
@@ -4477,7 +4595,7 @@
       <w:r>
         <w:br/>
       </w:r>
-      <w:hyperlink r:id="rId169">
+      <w:hyperlink r:id="rId175">
         <w:r>
           <w:rPr>
             <w:rStyle w:val="Hyperlink"/>
@@ -4488,7 +4606,7 @@
       <w:r>
         <w:br/>
       </w:r>
-      <w:hyperlink r:id="rId170">
+      <w:hyperlink r:id="rId176">
         <w:r>
           <w:rPr>
             <w:rStyle w:val="Hyperlink"/>
@@ -4499,7 +4617,7 @@
       <w:r>
         <w:br/>
       </w:r>
-      <w:hyperlink r:id="rId171">
+      <w:hyperlink r:id="rId177">
         <w:r>
           <w:rPr>
             <w:rStyle w:val="Hyperlink"/>
@@ -4533,7 +4651,7 @@
       <w:r>
         <w:t xml:space="preserve"> </w:t>
       </w:r>
-      <w:hyperlink r:id="rId172">
+      <w:hyperlink r:id="rId178">
         <w:r>
           <w:rPr>
             <w:rStyle w:val="Hyperlink"/>
@@ -4556,7 +4674,7 @@
       <w:r>
         <w:t xml:space="preserve"> </w:t>
       </w:r>
-      <w:hyperlink r:id="rId173">
+      <w:hyperlink r:id="rId179">
         <w:r>
           <w:rPr>
             <w:rStyle w:val="Hyperlink"/>
@@ -4588,7 +4706,7 @@
       <w:r>
         <w:t xml:space="preserve"> </w:t>
       </w:r>
-      <w:hyperlink r:id="rId174">
+      <w:hyperlink r:id="rId180">
         <w:r>
           <w:rPr>
             <w:rStyle w:val="Hyperlink"/>
@@ -4611,7 +4729,7 @@
       <w:r>
         <w:t xml:space="preserve"> </w:t>
       </w:r>
-      <w:hyperlink r:id="rId175">
+      <w:hyperlink r:id="rId181">
         <w:r>
           <w:rPr>
             <w:rStyle w:val="Hyperlink"/>
@@ -4634,7 +4752,7 @@
       <w:r>
         <w:t xml:space="preserve"> </w:t>
       </w:r>
-      <w:hyperlink r:id="rId176">
+      <w:hyperlink r:id="rId182">
         <w:r>
           <w:rPr>
             <w:rStyle w:val="Hyperlink"/>
@@ -4657,7 +4775,7 @@
       <w:r>
         <w:t xml:space="preserve"> </w:t>
       </w:r>
-      <w:hyperlink r:id="rId177">
+      <w:hyperlink r:id="rId183">
         <w:r>
           <w:rPr>
             <w:rStyle w:val="Hyperlink"/>
@@ -4680,7 +4798,7 @@
       <w:r>
         <w:t xml:space="preserve"> </w:t>
       </w:r>
-      <w:hyperlink r:id="rId178">
+      <w:hyperlink r:id="rId184">
         <w:r>
           <w:rPr>
             <w:rStyle w:val="Hyperlink"/>
@@ -4708,7 +4826,7 @@
           <w:ilvl w:val="0"/>
         </w:numPr>
       </w:pPr>
-      <w:hyperlink r:id="rId179">
+      <w:hyperlink r:id="rId185">
         <w:r>
           <w:rPr>
             <w:rStyle w:val="Hyperlink"/>
@@ -4725,7 +4843,7 @@
           <w:ilvl w:val="0"/>
         </w:numPr>
       </w:pPr>
-      <w:hyperlink r:id="rId180">
+      <w:hyperlink r:id="rId186">
         <w:r>
           <w:rPr>
             <w:rStyle w:val="Hyperlink"/>
@@ -4742,7 +4860,7 @@
           <w:ilvl w:val="0"/>
         </w:numPr>
       </w:pPr>
-      <w:hyperlink r:id="rId181">
+      <w:hyperlink r:id="rId187">
         <w:r>
           <w:rPr>
             <w:rStyle w:val="Hyperlink"/>
@@ -4759,7 +4877,7 @@
           <w:ilvl w:val="0"/>
         </w:numPr>
       </w:pPr>
-      <w:hyperlink r:id="rId182">
+      <w:hyperlink r:id="rId188">
         <w:r>
           <w:rPr>
             <w:rStyle w:val="Hyperlink"/>
@@ -4776,7 +4894,7 @@
           <w:ilvl w:val="0"/>
         </w:numPr>
       </w:pPr>
-      <w:hyperlink r:id="rId183">
+      <w:hyperlink r:id="rId189">
         <w:r>
           <w:rPr>
             <w:rStyle w:val="Hyperlink"/>
@@ -4793,7 +4911,7 @@
           <w:ilvl w:val="0"/>
         </w:numPr>
       </w:pPr>
-      <w:hyperlink r:id="rId184">
+      <w:hyperlink r:id="rId190">
         <w:r>
           <w:rPr>
             <w:rStyle w:val="Hyperlink"/>
@@ -4810,7 +4928,7 @@
           <w:ilvl w:val="0"/>
         </w:numPr>
       </w:pPr>
-      <w:hyperlink r:id="rId185">
+      <w:hyperlink r:id="rId191">
         <w:r>
           <w:rPr>
             <w:rStyle w:val="Hyperlink"/>
@@ -4827,7 +4945,7 @@
           <w:ilvl w:val="0"/>
         </w:numPr>
       </w:pPr>
-      <w:hyperlink r:id="rId186">
+      <w:hyperlink r:id="rId192">
         <w:r>
           <w:rPr>
             <w:rStyle w:val="Hyperlink"/>
@@ -4844,7 +4962,7 @@
           <w:ilvl w:val="0"/>
         </w:numPr>
       </w:pPr>
-      <w:hyperlink r:id="rId187">
+      <w:hyperlink r:id="rId193">
         <w:r>
           <w:rPr>
             <w:rStyle w:val="Hyperlink"/>
@@ -4861,7 +4979,7 @@
           <w:ilvl w:val="0"/>
         </w:numPr>
       </w:pPr>
-      <w:hyperlink r:id="rId188">
+      <w:hyperlink r:id="rId194">
         <w:r>
           <w:rPr>
             <w:rStyle w:val="Hyperlink"/>
@@ -4886,11 +5004,11 @@
       <w:pPr>
         <w:pStyle w:val="Heading2"/>
       </w:pPr>
-      <w:bookmarkStart w:id="189" w:name="coding-tutorials-and-sandboxes"/>
+      <w:bookmarkStart w:id="195" w:name="coding-tutorials-and-sandboxes"/>
       <w:r>
         <w:t xml:space="preserve">Coding tutorials and sandboxes:</w:t>
       </w:r>
-      <w:bookmarkEnd w:id="189"/>
+      <w:bookmarkEnd w:id="195"/>
     </w:p>
     <w:p>
       <w:pPr>
@@ -4900,7 +5018,7 @@
           <w:ilvl w:val="0"/>
         </w:numPr>
       </w:pPr>
-      <w:hyperlink r:id="rId190">
+      <w:hyperlink r:id="rId196">
         <w:r>
           <w:rPr>
             <w:rStyle w:val="Hyperlink"/>
@@ -4917,7 +5035,7 @@
           <w:ilvl w:val="0"/>
         </w:numPr>
       </w:pPr>
-      <w:hyperlink r:id="rId191">
+      <w:hyperlink r:id="rId197">
         <w:r>
           <w:rPr>
             <w:rStyle w:val="Hyperlink"/>
@@ -4934,7 +5052,7 @@
           <w:ilvl w:val="0"/>
         </w:numPr>
       </w:pPr>
-      <w:hyperlink r:id="rId192">
+      <w:hyperlink r:id="rId198">
         <w:r>
           <w:rPr>
             <w:rStyle w:val="Hyperlink"/>
@@ -4951,7 +5069,7 @@
           <w:ilvl w:val="0"/>
         </w:numPr>
       </w:pPr>
-      <w:hyperlink r:id="rId193">
+      <w:hyperlink r:id="rId199">
         <w:r>
           <w:rPr>
             <w:rStyle w:val="Hyperlink"/>
@@ -4968,7 +5086,7 @@
       <w:r>
         <w:t xml:space="preserve"> </w:t>
       </w:r>
-      <w:hyperlink r:id="rId194">
+      <w:hyperlink r:id="rId200">
         <w:r>
           <w:rPr>
             <w:rStyle w:val="Hyperlink"/>
@@ -5000,7 +5118,7 @@
           <w:ilvl w:val="0"/>
         </w:numPr>
       </w:pPr>
-      <w:hyperlink r:id="rId195">
+      <w:hyperlink r:id="rId201">
         <w:r>
           <w:rPr>
             <w:rStyle w:val="Hyperlink"/>
@@ -5013,11 +5131,11 @@
       <w:pPr>
         <w:pStyle w:val="Heading2"/>
       </w:pPr>
-      <w:bookmarkStart w:id="196" w:name="projects-papers-and-assignments"/>
+      <w:bookmarkStart w:id="202" w:name="projects-papers-and-assignments"/>
       <w:r>
         <w:t xml:space="preserve">Projects, Papers, and Assignments</w:t>
       </w:r>
-      <w:bookmarkEnd w:id="196"/>
+      <w:bookmarkEnd w:id="202"/>
     </w:p>
     <w:p>
       <w:pPr>
@@ -5619,11 +5737,11 @@
       <w:pPr>
         <w:pStyle w:val="Heading2"/>
       </w:pPr>
-      <w:bookmarkStart w:id="197" w:name="pratts-grading-scale"/>
+      <w:bookmarkStart w:id="203" w:name="pratts-grading-scale"/>
       <w:r>
         <w:t xml:space="preserve">Pratt’s Grading Scale</w:t>
       </w:r>
-      <w:bookmarkEnd w:id="197"/>
+      <w:bookmarkEnd w:id="203"/>
     </w:p>
     <w:p>
       <w:pPr>
@@ -5677,11 +5795,11 @@
       <w:pPr>
         <w:pStyle w:val="Heading2"/>
       </w:pPr>
-      <w:bookmarkStart w:id="198" w:name="portfolio"/>
+      <w:bookmarkStart w:id="204" w:name="portfolio"/>
       <w:r>
         <w:t xml:space="preserve">Portfolio</w:t>
       </w:r>
-      <w:bookmarkEnd w:id="198"/>
+      <w:bookmarkEnd w:id="204"/>
     </w:p>
     <w:p>
       <w:pPr>
@@ -5716,7 +5834,7 @@
       <w:r>
         <w:t xml:space="preserve"> </w:t>
       </w:r>
-      <w:hyperlink r:id="rId199">
+      <w:hyperlink r:id="rId205">
         <w:r>
           <w:rPr>
             <w:rStyle w:val="Hyperlink"/>
@@ -5738,7 +5856,7 @@
       <w:r>
         <w:t xml:space="preserve"> </w:t>
       </w:r>
-      <w:hyperlink r:id="rId200">
+      <w:hyperlink r:id="rId206">
         <w:r>
           <w:rPr>
             <w:rStyle w:val="Hyperlink"/>
@@ -5760,7 +5878,7 @@
       <w:r>
         <w:t xml:space="preserve"> </w:t>
       </w:r>
-      <w:hyperlink r:id="rId201">
+      <w:hyperlink r:id="rId207">
         <w:r>
           <w:rPr>
             <w:rStyle w:val="Hyperlink"/>
@@ -5782,7 +5900,7 @@
       <w:r>
         <w:t xml:space="preserve"> </w:t>
       </w:r>
-      <w:hyperlink r:id="rId202">
+      <w:hyperlink r:id="rId208">
         <w:r>
           <w:rPr>
             <w:rStyle w:val="Hyperlink"/>
@@ -5809,11 +5927,11 @@
       <w:pPr>
         <w:pStyle w:val="Heading2"/>
       </w:pPr>
-      <w:bookmarkStart w:id="203" w:name="attendanceparticipation"/>
+      <w:bookmarkStart w:id="209" w:name="attendanceparticipation"/>
       <w:r>
         <w:t xml:space="preserve">Attendance/Participation:</w:t>
       </w:r>
-      <w:bookmarkEnd w:id="203"/>
+      <w:bookmarkEnd w:id="209"/>
     </w:p>
     <w:p>
       <w:pPr>
@@ -5941,11 +6059,11 @@
       <w:pPr>
         <w:pStyle w:val="Heading2"/>
       </w:pPr>
-      <w:bookmarkStart w:id="204" w:name="written-work"/>
+      <w:bookmarkStart w:id="210" w:name="written-work"/>
       <w:r>
         <w:t xml:space="preserve">Written Work:</w:t>
       </w:r>
-      <w:bookmarkEnd w:id="204"/>
+      <w:bookmarkEnd w:id="210"/>
     </w:p>
     <w:p>
       <w:pPr>
@@ -5971,11 +6089,11 @@
       <w:pPr>
         <w:pStyle w:val="Heading2"/>
       </w:pPr>
-      <w:bookmarkStart w:id="205" w:name="academic-integrity-code"/>
+      <w:bookmarkStart w:id="211" w:name="academic-integrity-code"/>
       <w:r>
         <w:t xml:space="preserve">Academic Integrity Code</w:t>
       </w:r>
-      <w:bookmarkEnd w:id="205"/>
+      <w:bookmarkEnd w:id="211"/>
     </w:p>
     <w:p>
       <w:pPr>
@@ -5989,11 +6107,11 @@
       <w:pPr>
         <w:pStyle w:val="Heading2"/>
       </w:pPr>
-      <w:bookmarkStart w:id="206" w:name="Xa0443ea0c2baf14705b9cfb348d290ad68b64c0"/>
+      <w:bookmarkStart w:id="212" w:name="Xa0443ea0c2baf14705b9cfb348d290ad68b64c0"/>
       <w:r>
         <w:t xml:space="preserve">Students with Disabilities and Accessibility</w:t>
       </w:r>
-      <w:bookmarkEnd w:id="206"/>
+      <w:bookmarkEnd w:id="212"/>
     </w:p>
     <w:p>
       <w:pPr>
@@ -6023,11 +6141,11 @@
       <w:pPr>
         <w:pStyle w:val="Heading2"/>
       </w:pPr>
-      <w:bookmarkStart w:id="207" w:name="human-rights-equity-bert-and-title-ix"/>
+      <w:bookmarkStart w:id="213" w:name="human-rights-equity-bert-and-title-ix"/>
       <w:r>
         <w:t xml:space="preserve">Human Rights, Equity, BERT, and Title IX</w:t>
       </w:r>
-      <w:bookmarkEnd w:id="207"/>
+      <w:bookmarkEnd w:id="213"/>
     </w:p>
     <w:p>
       <w:pPr>
@@ -6081,11 +6199,11 @@
       <w:pPr>
         <w:pStyle w:val="Heading2"/>
       </w:pPr>
-      <w:bookmarkStart w:id="208" w:name="communication"/>
+      <w:bookmarkStart w:id="214" w:name="communication"/>
       <w:r>
         <w:t xml:space="preserve">Communication</w:t>
       </w:r>
-      <w:bookmarkEnd w:id="208"/>
+      <w:bookmarkEnd w:id="214"/>
     </w:p>
     <w:p>
       <w:pPr>
@@ -6094,7 +6212,7 @@
       <w:r>
         <w:t xml:space="preserve">The best way to contact me is via email (</w:t>
       </w:r>
-      <w:hyperlink r:id="rId209">
+      <w:hyperlink r:id="rId215">
         <w:r>
           <w:rPr>
             <w:rStyle w:val="Hyperlink"/>
@@ -6146,11 +6264,11 @@
       <w:pPr>
         <w:pStyle w:val="Heading2"/>
       </w:pPr>
-      <w:bookmarkStart w:id="210" w:name="student-agreement"/>
+      <w:bookmarkStart w:id="216" w:name="student-agreement"/>
       <w:r>
         <w:t xml:space="preserve">Student Agreement</w:t>
       </w:r>
-      <w:bookmarkEnd w:id="210"/>
+      <w:bookmarkEnd w:id="216"/>
     </w:p>
     <w:p>
       <w:pPr>
@@ -6188,11 +6306,11 @@
       <w:pPr>
         <w:pStyle w:val="Heading1"/>
       </w:pPr>
-      <w:bookmarkStart w:id="211" w:name="appendix-on-fair-use"/>
+      <w:bookmarkStart w:id="217" w:name="appendix-on-fair-use"/>
       <w:r>
         <w:t xml:space="preserve">Appendix: On Fair Use</w:t>
       </w:r>
-      <w:bookmarkEnd w:id="211"/>
+      <w:bookmarkEnd w:id="217"/>
     </w:p>
     <w:p>
       <w:pPr>
@@ -6224,17 +6342,17 @@
       <w:pPr>
         <w:pStyle w:val="Heading2"/>
       </w:pPr>
-      <w:bookmarkStart w:id="212" w:name="Xac49bc9eb1f4d0dc9cf4dec3650113705967a44"/>
+      <w:bookmarkStart w:id="218" w:name="Xac49bc9eb1f4d0dc9cf4dec3650113705967a44"/>
       <w:r>
         <w:t xml:space="preserve">17 U.S. Code § 107 - Limitations on exclusive rights: Fair use</w:t>
       </w:r>
-      <w:bookmarkEnd w:id="212"/>
+      <w:bookmarkEnd w:id="218"/>
     </w:p>
     <w:p>
       <w:pPr>
         <w:pStyle w:val="FirstParagraph"/>
       </w:pPr>
-      <w:hyperlink r:id="rId213">
+      <w:hyperlink r:id="rId219">
         <w:r>
           <w:rPr>
             <w:rStyle w:val="Hyperlink"/>
@@ -6253,7 +6371,7 @@
       <w:r>
         <w:t xml:space="preserve"> </w:t>
       </w:r>
-      <w:hyperlink r:id="rId214">
+      <w:hyperlink r:id="rId220">
         <w:r>
           <w:rPr>
             <w:rStyle w:val="Hyperlink"/>
@@ -6270,7 +6388,7 @@
       <w:r>
         <w:t xml:space="preserve"> </w:t>
       </w:r>
-      <w:hyperlink r:id="rId215">
+      <w:hyperlink r:id="rId221">
         <w:r>
           <w:rPr>
             <w:rStyle w:val="Hyperlink"/>
@@ -6472,7 +6590,7 @@
       <w:r>
         <w:t xml:space="preserve">“</w:t>
       </w:r>
-      <w:hyperlink r:id="rId216">
+      <w:hyperlink r:id="rId222">
         <w:r>
           <w:rPr>
             <w:rStyle w:val="Hyperlink"/>
@@ -6544,7 +6662,7 @@
       <w:r>
         <w:t xml:space="preserve"> </w:t>
       </w:r>
-      <w:hyperlink r:id="rId217">
+      <w:hyperlink r:id="rId223">
         <w:r>
           <w:rPr>
             <w:rStyle w:val="Hyperlink"/>
@@ -6563,7 +6681,7 @@
       <w:r>
         <w:t xml:space="preserve"> </w:t>
       </w:r>
-      <w:hyperlink r:id="rId218">
+      <w:hyperlink r:id="rId224">
         <w:r>
           <w:rPr>
             <w:rStyle w:val="Hyperlink"/>
@@ -6582,7 +6700,7 @@
       <w:r>
         <w:t xml:space="preserve"> </w:t>
       </w:r>
-      <w:hyperlink r:id="rId219">
+      <w:hyperlink r:id="rId225">
         <w:r>
           <w:rPr>
             <w:rStyle w:val="Hyperlink"/>
@@ -6595,21 +6713,21 @@
       <w:pPr>
         <w:pStyle w:val="Heading2"/>
       </w:pPr>
-      <w:bookmarkStart w:id="220" w:name="pratt-school-of-information"/>
+      <w:bookmarkStart w:id="226" w:name="pratt-school-of-information"/>
       <w:r>
         <w:t xml:space="preserve">Pratt School of Information</w:t>
       </w:r>
-      <w:bookmarkEnd w:id="220"/>
+      <w:bookmarkEnd w:id="226"/>
     </w:p>
     <w:p>
       <w:pPr>
         <w:pStyle w:val="Heading3"/>
       </w:pPr>
-      <w:bookmarkStart w:id="221" w:name="student-technology-expectations"/>
+      <w:bookmarkStart w:id="227" w:name="student-technology-expectations"/>
       <w:r>
         <w:t xml:space="preserve">Student Technology Expectations</w:t>
       </w:r>
-      <w:bookmarkEnd w:id="221"/>
+      <w:bookmarkEnd w:id="227"/>
     </w:p>
     <w:p>
       <w:pPr>

</xml_diff>

<commit_message>
Add quartz bad data guide
</commit_message>
<xml_diff>
--- a/syllabus/INFO654-04FA21syllabus.docx
+++ b/syllabus/INFO654-04FA21syllabus.docx
@@ -3630,13 +3630,30 @@
     </w:p>
     <w:p>
       <w:pPr>
+        <w:pStyle w:val="Compact"/>
+        <w:numPr>
+          <w:numId w:val="1025"/>
+          <w:ilvl w:val="0"/>
+        </w:numPr>
+      </w:pPr>
+      <w:hyperlink r:id="rId139">
+        <w:r>
+          <w:rPr>
+            <w:rStyle w:val="Hyperlink"/>
+          </w:rPr>
+          <w:t xml:space="preserve">The Quartz guide to bad data</w:t>
+        </w:r>
+      </w:hyperlink>
+    </w:p>
+    <w:p>
+      <w:pPr>
         <w:pStyle w:val="Heading3"/>
       </w:pPr>
-      <w:bookmarkStart w:id="139" w:name="X345a12032e3063f269dc66b4d9ace02fc6ee0ef"/>
+      <w:bookmarkStart w:id="140" w:name="X345a12032e3063f269dc66b4d9ace02fc6ee0ef"/>
       <w:r>
         <w:t xml:space="preserve">November 10 — Blank Technology Canvas Pitch Presentations Feedback</w:t>
       </w:r>
-      <w:bookmarkEnd w:id="139"/>
+      <w:bookmarkEnd w:id="140"/>
     </w:p>
     <w:p>
       <w:pPr>
@@ -3653,11 +3670,11 @@
       <w:pPr>
         <w:pStyle w:val="Heading3"/>
       </w:pPr>
-      <w:bookmarkStart w:id="140" w:name="X0c9e4cff8b62ced8ef2ee8bc699a1831e072a44"/>
+      <w:bookmarkStart w:id="141" w:name="X0c9e4cff8b62ced8ef2ee8bc699a1831e072a44"/>
       <w:r>
         <w:t xml:space="preserve">November 17 — Blank Technology Canvas Pitch Presentations Feedback</w:t>
       </w:r>
-      <w:bookmarkEnd w:id="140"/>
+      <w:bookmarkEnd w:id="141"/>
     </w:p>
     <w:p>
       <w:pPr>
@@ -3674,24 +3691,24 @@
       <w:pPr>
         <w:pStyle w:val="Heading3"/>
       </w:pPr>
-      <w:bookmarkStart w:id="141" w:name="november-24-no-class"/>
+      <w:bookmarkStart w:id="142" w:name="november-24-no-class"/>
       <w:r>
         <w:t xml:space="preserve">November 24 — NO CLASS!</w:t>
       </w:r>
-      <w:bookmarkEnd w:id="141"/>
+      <w:bookmarkEnd w:id="142"/>
     </w:p>
     <w:p>
       <w:pPr>
         <w:pStyle w:val="Heading3"/>
       </w:pPr>
-      <w:bookmarkStart w:id="143" w:name="X2548654fd1650976a6df24b88c897a6d66e031d"/>
+      <w:bookmarkStart w:id="144" w:name="X2548654fd1650976a6df24b88c897a6d66e031d"/>
       <w:r>
         <w:t xml:space="preserve">December 01 —</w:t>
       </w:r>
       <w:r>
         <w:t xml:space="preserve"> </w:t>
       </w:r>
-      <w:hyperlink r:id="rId142">
+      <w:hyperlink r:id="rId143">
         <w:r>
           <w:rPr>
             <w:rStyle w:val="Hyperlink"/>
@@ -3699,7 +3716,7 @@
           <w:t xml:space="preserve">Content Management, Digital Asset Management, Digital Preservation</w:t>
         </w:r>
       </w:hyperlink>
-      <w:bookmarkEnd w:id="143"/>
+      <w:bookmarkEnd w:id="144"/>
     </w:p>
     <w:p>
       <w:pPr>
@@ -3723,7 +3740,7 @@
       <w:r>
         <w:t xml:space="preserve"> </w:t>
       </w:r>
-      <w:hyperlink r:id="rId144">
+      <w:hyperlink r:id="rId145">
         <w:r>
           <w:rPr>
             <w:rStyle w:val="Hyperlink"/>
@@ -3752,7 +3769,7 @@
       <w:r>
         <w:t xml:space="preserve"> </w:t>
       </w:r>
-      <w:hyperlink r:id="rId145">
+      <w:hyperlink r:id="rId146">
         <w:r>
           <w:rPr>
             <w:rStyle w:val="Hyperlink"/>
@@ -3829,7 +3846,7 @@
       <w:r>
         <w:t xml:space="preserve"> </w:t>
       </w:r>
-      <w:hyperlink r:id="rId146">
+      <w:hyperlink r:id="rId147">
         <w:r>
           <w:rPr>
             <w:rStyle w:val="Hyperlink"/>
@@ -3858,7 +3875,7 @@
       <w:r>
         <w:t xml:space="preserve"> </w:t>
       </w:r>
-      <w:hyperlink r:id="rId147">
+      <w:hyperlink r:id="rId148">
         <w:r>
           <w:rPr>
             <w:rStyle w:val="Hyperlink"/>
@@ -3889,7 +3906,7 @@
           <w:ilvl w:val="0"/>
         </w:numPr>
       </w:pPr>
-      <w:hyperlink r:id="rId148">
+      <w:hyperlink r:id="rId149">
         <w:r>
           <w:rPr>
             <w:rStyle w:val="Hyperlink"/>
@@ -3912,7 +3929,7 @@
       <w:r>
         <w:t xml:space="preserve"> </w:t>
       </w:r>
-      <w:hyperlink r:id="rId149">
+      <w:hyperlink r:id="rId150">
         <w:r>
           <w:rPr>
             <w:rStyle w:val="Hyperlink"/>
@@ -3925,14 +3942,14 @@
       <w:pPr>
         <w:pStyle w:val="Heading3"/>
       </w:pPr>
-      <w:bookmarkStart w:id="151" w:name="X4fb93be11871b3136164e7174db87dd591f2b72"/>
+      <w:bookmarkStart w:id="152" w:name="X4fb93be11871b3136164e7174db87dd591f2b72"/>
       <w:r>
         <w:t xml:space="preserve">December 08 —</w:t>
       </w:r>
       <w:r>
         <w:t xml:space="preserve"> </w:t>
       </w:r>
-      <w:hyperlink r:id="rId150">
+      <w:hyperlink r:id="rId151">
         <w:r>
           <w:rPr>
             <w:rStyle w:val="Hyperlink"/>
@@ -3940,7 +3957,7 @@
           <w:t xml:space="preserve">Databases and Structured Queries (LAB)</w:t>
         </w:r>
       </w:hyperlink>
-      <w:bookmarkEnd w:id="151"/>
+      <w:bookmarkEnd w:id="152"/>
     </w:p>
     <w:p>
       <w:pPr>
@@ -3963,7 +3980,7 @@
       <w:r>
         <w:t xml:space="preserve"> </w:t>
       </w:r>
-      <w:hyperlink r:id="rId152">
+      <w:hyperlink r:id="rId153">
         <w:r>
           <w:rPr>
             <w:rStyle w:val="Hyperlink"/>
@@ -3991,7 +4008,7 @@
       <w:r>
         <w:t xml:space="preserve"> </w:t>
       </w:r>
-      <w:hyperlink r:id="rId153">
+      <w:hyperlink r:id="rId154">
         <w:r>
           <w:rPr>
             <w:rStyle w:val="Hyperlink"/>
@@ -4019,7 +4036,7 @@
       <w:r>
         <w:t xml:space="preserve"> </w:t>
       </w:r>
-      <w:hyperlink r:id="rId154">
+      <w:hyperlink r:id="rId155">
         <w:r>
           <w:rPr>
             <w:rStyle w:val="Hyperlink"/>
@@ -4047,7 +4064,7 @@
       <w:r>
         <w:t xml:space="preserve"> </w:t>
       </w:r>
-      <w:hyperlink r:id="rId155">
+      <w:hyperlink r:id="rId156">
         <w:r>
           <w:rPr>
             <w:rStyle w:val="Hyperlink"/>
@@ -4075,7 +4092,7 @@
       <w:r>
         <w:t xml:space="preserve"> </w:t>
       </w:r>
-      <w:hyperlink r:id="rId156">
+      <w:hyperlink r:id="rId157">
         <w:r>
           <w:rPr>
             <w:rStyle w:val="Hyperlink"/>
@@ -4103,7 +4120,7 @@
       <w:r>
         <w:t xml:space="preserve"> </w:t>
       </w:r>
-      <w:hyperlink r:id="rId157">
+      <w:hyperlink r:id="rId158">
         <w:r>
           <w:rPr>
             <w:rStyle w:val="Hyperlink"/>
@@ -4211,7 +4228,7 @@
           <w:ilvl w:val="0"/>
         </w:numPr>
       </w:pPr>
-      <w:hyperlink r:id="rId158">
+      <w:hyperlink r:id="rId159">
         <w:r>
           <w:rPr>
             <w:rStyle w:val="Hyperlink"/>
@@ -4224,14 +4241,14 @@
       <w:pPr>
         <w:pStyle w:val="Heading3"/>
       </w:pPr>
-      <w:bookmarkStart w:id="160" w:name="X0b0cebeb938d36b730eb01b4e8b5d020375e7ab"/>
+      <w:bookmarkStart w:id="161" w:name="X0b0cebeb938d36b730eb01b4e8b5d020375e7ab"/>
       <w:r>
         <w:t xml:space="preserve">December 15 —</w:t>
       </w:r>
       <w:r>
         <w:t xml:space="preserve"> </w:t>
       </w:r>
-      <w:hyperlink r:id="rId159">
+      <w:hyperlink r:id="rId160">
         <w:r>
           <w:rPr>
             <w:rStyle w:val="Hyperlink"/>
@@ -4239,7 +4256,7 @@
           <w:t xml:space="preserve">Information Technology of the Future, and Wrap-up</w:t>
         </w:r>
       </w:hyperlink>
-      <w:bookmarkEnd w:id="160"/>
+      <w:bookmarkEnd w:id="161"/>
     </w:p>
     <w:p>
       <w:pPr>
@@ -4274,7 +4291,7 @@
       <w:r>
         <w:t xml:space="preserve"> </w:t>
       </w:r>
-      <w:hyperlink r:id="rId161">
+      <w:hyperlink r:id="rId162">
         <w:r>
           <w:rPr>
             <w:rStyle w:val="Hyperlink"/>
@@ -4303,7 +4320,7 @@
       <w:r>
         <w:t xml:space="preserve"> </w:t>
       </w:r>
-      <w:hyperlink r:id="rId162">
+      <w:hyperlink r:id="rId163">
         <w:r>
           <w:rPr>
             <w:rStyle w:val="Hyperlink"/>
@@ -4332,7 +4349,7 @@
       <w:r>
         <w:t xml:space="preserve"> </w:t>
       </w:r>
-      <w:hyperlink r:id="rId163">
+      <w:hyperlink r:id="rId164">
         <w:r>
           <w:rPr>
             <w:rStyle w:val="Hyperlink"/>
@@ -4361,7 +4378,7 @@
       <w:r>
         <w:t xml:space="preserve"> </w:t>
       </w:r>
-      <w:hyperlink r:id="rId164">
+      <w:hyperlink r:id="rId165">
         <w:r>
           <w:rPr>
             <w:rStyle w:val="Hyperlink"/>
@@ -4390,7 +4407,7 @@
       <w:r>
         <w:t xml:space="preserve"> </w:t>
       </w:r>
-      <w:hyperlink r:id="rId165">
+      <w:hyperlink r:id="rId166">
         <w:r>
           <w:rPr>
             <w:rStyle w:val="Hyperlink"/>
@@ -4419,7 +4436,7 @@
       <w:r>
         <w:t xml:space="preserve"> </w:t>
       </w:r>
-      <w:hyperlink r:id="rId166">
+      <w:hyperlink r:id="rId167">
         <w:r>
           <w:rPr>
             <w:rStyle w:val="Hyperlink"/>
@@ -4448,7 +4465,7 @@
       <w:r>
         <w:t xml:space="preserve"> </w:t>
       </w:r>
-      <w:hyperlink r:id="rId167">
+      <w:hyperlink r:id="rId168">
         <w:r>
           <w:rPr>
             <w:rStyle w:val="Hyperlink"/>
@@ -4471,7 +4488,7 @@
       <w:r>
         <w:t xml:space="preserve"> </w:t>
       </w:r>
-      <w:hyperlink r:id="rId168">
+      <w:hyperlink r:id="rId169">
         <w:r>
           <w:rPr>
             <w:rStyle w:val="Hyperlink"/>
@@ -4484,11 +4501,11 @@
       <w:pPr>
         <w:pStyle w:val="Heading2"/>
       </w:pPr>
-      <w:bookmarkStart w:id="169" w:name="textbooks-readings-and-materials"/>
+      <w:bookmarkStart w:id="170" w:name="textbooks-readings-and-materials"/>
       <w:r>
         <w:t xml:space="preserve">Textbooks, Readings and Materials</w:t>
       </w:r>
-      <w:bookmarkEnd w:id="169"/>
+      <w:bookmarkEnd w:id="170"/>
     </w:p>
     <w:p>
       <w:pPr>
@@ -4549,11 +4566,11 @@
       <w:pPr>
         <w:pStyle w:val="Heading2"/>
       </w:pPr>
-      <w:bookmarkStart w:id="170" w:name="suggested-texts-sites-and-lists"/>
+      <w:bookmarkStart w:id="171" w:name="suggested-texts-sites-and-lists"/>
       <w:r>
         <w:t xml:space="preserve">Suggested Texts, Sites, and Lists</w:t>
       </w:r>
-      <w:bookmarkEnd w:id="170"/>
+      <w:bookmarkEnd w:id="171"/>
     </w:p>
     <w:p>
       <w:pPr>
@@ -4602,7 +4619,7 @@
       <w:pPr>
         <w:pStyle w:val="BodyText"/>
       </w:pPr>
-      <w:hyperlink r:id="rId171">
+      <w:hyperlink r:id="rId172">
         <w:r>
           <w:rPr>
             <w:rStyle w:val="Hyperlink"/>
@@ -4613,7 +4630,7 @@
       <w:r>
         <w:br/>
       </w:r>
-      <w:hyperlink r:id="rId172">
+      <w:hyperlink r:id="rId173">
         <w:r>
           <w:rPr>
             <w:rStyle w:val="Hyperlink"/>
@@ -4624,7 +4641,7 @@
       <w:r>
         <w:br/>
       </w:r>
-      <w:hyperlink r:id="rId173">
+      <w:hyperlink r:id="rId174">
         <w:r>
           <w:rPr>
             <w:rStyle w:val="Hyperlink"/>
@@ -4635,7 +4652,7 @@
       <w:r>
         <w:br/>
       </w:r>
-      <w:hyperlink r:id="rId174">
+      <w:hyperlink r:id="rId175">
         <w:r>
           <w:rPr>
             <w:rStyle w:val="Hyperlink"/>
@@ -4646,7 +4663,7 @@
       <w:r>
         <w:br/>
       </w:r>
-      <w:hyperlink r:id="rId175">
+      <w:hyperlink r:id="rId176">
         <w:r>
           <w:rPr>
             <w:rStyle w:val="Hyperlink"/>
@@ -4657,7 +4674,7 @@
       <w:r>
         <w:br/>
       </w:r>
-      <w:hyperlink r:id="rId176">
+      <w:hyperlink r:id="rId177">
         <w:r>
           <w:rPr>
             <w:rStyle w:val="Hyperlink"/>
@@ -4668,7 +4685,7 @@
       <w:r>
         <w:br/>
       </w:r>
-      <w:hyperlink r:id="rId177">
+      <w:hyperlink r:id="rId178">
         <w:r>
           <w:rPr>
             <w:rStyle w:val="Hyperlink"/>
@@ -4679,7 +4696,7 @@
       <w:r>
         <w:br/>
       </w:r>
-      <w:hyperlink r:id="rId178">
+      <w:hyperlink r:id="rId179">
         <w:r>
           <w:rPr>
             <w:rStyle w:val="Hyperlink"/>
@@ -4713,7 +4730,7 @@
       <w:r>
         <w:t xml:space="preserve"> </w:t>
       </w:r>
-      <w:hyperlink r:id="rId179">
+      <w:hyperlink r:id="rId180">
         <w:r>
           <w:rPr>
             <w:rStyle w:val="Hyperlink"/>
@@ -4736,7 +4753,7 @@
       <w:r>
         <w:t xml:space="preserve"> </w:t>
       </w:r>
-      <w:hyperlink r:id="rId180">
+      <w:hyperlink r:id="rId181">
         <w:r>
           <w:rPr>
             <w:rStyle w:val="Hyperlink"/>
@@ -4768,7 +4785,7 @@
       <w:r>
         <w:t xml:space="preserve"> </w:t>
       </w:r>
-      <w:hyperlink r:id="rId181">
+      <w:hyperlink r:id="rId182">
         <w:r>
           <w:rPr>
             <w:rStyle w:val="Hyperlink"/>
@@ -4791,7 +4808,7 @@
       <w:r>
         <w:t xml:space="preserve"> </w:t>
       </w:r>
-      <w:hyperlink r:id="rId182">
+      <w:hyperlink r:id="rId183">
         <w:r>
           <w:rPr>
             <w:rStyle w:val="Hyperlink"/>
@@ -4814,7 +4831,7 @@
       <w:r>
         <w:t xml:space="preserve"> </w:t>
       </w:r>
-      <w:hyperlink r:id="rId183">
+      <w:hyperlink r:id="rId184">
         <w:r>
           <w:rPr>
             <w:rStyle w:val="Hyperlink"/>
@@ -4837,7 +4854,7 @@
       <w:r>
         <w:t xml:space="preserve"> </w:t>
       </w:r>
-      <w:hyperlink r:id="rId184">
+      <w:hyperlink r:id="rId185">
         <w:r>
           <w:rPr>
             <w:rStyle w:val="Hyperlink"/>
@@ -4860,7 +4877,7 @@
       <w:r>
         <w:t xml:space="preserve"> </w:t>
       </w:r>
-      <w:hyperlink r:id="rId185">
+      <w:hyperlink r:id="rId186">
         <w:r>
           <w:rPr>
             <w:rStyle w:val="Hyperlink"/>
@@ -4888,7 +4905,7 @@
           <w:ilvl w:val="0"/>
         </w:numPr>
       </w:pPr>
-      <w:hyperlink r:id="rId186">
+      <w:hyperlink r:id="rId187">
         <w:r>
           <w:rPr>
             <w:rStyle w:val="Hyperlink"/>
@@ -4905,7 +4922,7 @@
           <w:ilvl w:val="0"/>
         </w:numPr>
       </w:pPr>
-      <w:hyperlink r:id="rId187">
+      <w:hyperlink r:id="rId188">
         <w:r>
           <w:rPr>
             <w:rStyle w:val="Hyperlink"/>
@@ -4922,7 +4939,7 @@
           <w:ilvl w:val="0"/>
         </w:numPr>
       </w:pPr>
-      <w:hyperlink r:id="rId188">
+      <w:hyperlink r:id="rId189">
         <w:r>
           <w:rPr>
             <w:rStyle w:val="Hyperlink"/>
@@ -4939,7 +4956,7 @@
           <w:ilvl w:val="0"/>
         </w:numPr>
       </w:pPr>
-      <w:hyperlink r:id="rId189">
+      <w:hyperlink r:id="rId190">
         <w:r>
           <w:rPr>
             <w:rStyle w:val="Hyperlink"/>
@@ -4956,7 +4973,7 @@
           <w:ilvl w:val="0"/>
         </w:numPr>
       </w:pPr>
-      <w:hyperlink r:id="rId190">
+      <w:hyperlink r:id="rId191">
         <w:r>
           <w:rPr>
             <w:rStyle w:val="Hyperlink"/>
@@ -4973,7 +4990,7 @@
           <w:ilvl w:val="0"/>
         </w:numPr>
       </w:pPr>
-      <w:hyperlink r:id="rId191">
+      <w:hyperlink r:id="rId192">
         <w:r>
           <w:rPr>
             <w:rStyle w:val="Hyperlink"/>
@@ -4990,7 +5007,7 @@
           <w:ilvl w:val="0"/>
         </w:numPr>
       </w:pPr>
-      <w:hyperlink r:id="rId192">
+      <w:hyperlink r:id="rId193">
         <w:r>
           <w:rPr>
             <w:rStyle w:val="Hyperlink"/>
@@ -5007,7 +5024,7 @@
           <w:ilvl w:val="0"/>
         </w:numPr>
       </w:pPr>
-      <w:hyperlink r:id="rId193">
+      <w:hyperlink r:id="rId194">
         <w:r>
           <w:rPr>
             <w:rStyle w:val="Hyperlink"/>
@@ -5024,7 +5041,7 @@
           <w:ilvl w:val="0"/>
         </w:numPr>
       </w:pPr>
-      <w:hyperlink r:id="rId194">
+      <w:hyperlink r:id="rId195">
         <w:r>
           <w:rPr>
             <w:rStyle w:val="Hyperlink"/>
@@ -5041,7 +5058,7 @@
           <w:ilvl w:val="0"/>
         </w:numPr>
       </w:pPr>
-      <w:hyperlink r:id="rId195">
+      <w:hyperlink r:id="rId196">
         <w:r>
           <w:rPr>
             <w:rStyle w:val="Hyperlink"/>
@@ -5066,11 +5083,11 @@
       <w:pPr>
         <w:pStyle w:val="Heading2"/>
       </w:pPr>
-      <w:bookmarkStart w:id="196" w:name="coding-tutorials-and-sandboxes"/>
+      <w:bookmarkStart w:id="197" w:name="coding-tutorials-and-sandboxes"/>
       <w:r>
         <w:t xml:space="preserve">Coding tutorials and sandboxes:</w:t>
       </w:r>
-      <w:bookmarkEnd w:id="196"/>
+      <w:bookmarkEnd w:id="197"/>
     </w:p>
     <w:p>
       <w:pPr>
@@ -5080,7 +5097,7 @@
           <w:ilvl w:val="0"/>
         </w:numPr>
       </w:pPr>
-      <w:hyperlink r:id="rId197">
+      <w:hyperlink r:id="rId198">
         <w:r>
           <w:rPr>
             <w:rStyle w:val="Hyperlink"/>
@@ -5097,7 +5114,7 @@
           <w:ilvl w:val="0"/>
         </w:numPr>
       </w:pPr>
-      <w:hyperlink r:id="rId198">
+      <w:hyperlink r:id="rId199">
         <w:r>
           <w:rPr>
             <w:rStyle w:val="Hyperlink"/>
@@ -5114,7 +5131,7 @@
           <w:ilvl w:val="0"/>
         </w:numPr>
       </w:pPr>
-      <w:hyperlink r:id="rId199">
+      <w:hyperlink r:id="rId200">
         <w:r>
           <w:rPr>
             <w:rStyle w:val="Hyperlink"/>
@@ -5131,7 +5148,7 @@
           <w:ilvl w:val="0"/>
         </w:numPr>
       </w:pPr>
-      <w:hyperlink r:id="rId200">
+      <w:hyperlink r:id="rId201">
         <w:r>
           <w:rPr>
             <w:rStyle w:val="Hyperlink"/>
@@ -5148,7 +5165,7 @@
       <w:r>
         <w:t xml:space="preserve"> </w:t>
       </w:r>
-      <w:hyperlink r:id="rId201">
+      <w:hyperlink r:id="rId202">
         <w:r>
           <w:rPr>
             <w:rStyle w:val="Hyperlink"/>
@@ -5180,7 +5197,7 @@
           <w:ilvl w:val="0"/>
         </w:numPr>
       </w:pPr>
-      <w:hyperlink r:id="rId202">
+      <w:hyperlink r:id="rId203">
         <w:r>
           <w:rPr>
             <w:rStyle w:val="Hyperlink"/>
@@ -5193,11 +5210,11 @@
       <w:pPr>
         <w:pStyle w:val="Heading2"/>
       </w:pPr>
-      <w:bookmarkStart w:id="203" w:name="projects-papers-and-assignments"/>
+      <w:bookmarkStart w:id="204" w:name="projects-papers-and-assignments"/>
       <w:r>
         <w:t xml:space="preserve">Projects, Papers, and Assignments</w:t>
       </w:r>
-      <w:bookmarkEnd w:id="203"/>
+      <w:bookmarkEnd w:id="204"/>
     </w:p>
     <w:p>
       <w:pPr>
@@ -5799,11 +5816,11 @@
       <w:pPr>
         <w:pStyle w:val="Heading2"/>
       </w:pPr>
-      <w:bookmarkStart w:id="204" w:name="pratts-grading-scale"/>
+      <w:bookmarkStart w:id="205" w:name="pratts-grading-scale"/>
       <w:r>
         <w:t xml:space="preserve">Pratt’s Grading Scale</w:t>
       </w:r>
-      <w:bookmarkEnd w:id="204"/>
+      <w:bookmarkEnd w:id="205"/>
     </w:p>
     <w:p>
       <w:pPr>
@@ -5857,11 +5874,11 @@
       <w:pPr>
         <w:pStyle w:val="Heading2"/>
       </w:pPr>
-      <w:bookmarkStart w:id="205" w:name="portfolio"/>
+      <w:bookmarkStart w:id="206" w:name="portfolio"/>
       <w:r>
         <w:t xml:space="preserve">Portfolio</w:t>
       </w:r>
-      <w:bookmarkEnd w:id="205"/>
+      <w:bookmarkEnd w:id="206"/>
     </w:p>
     <w:p>
       <w:pPr>
@@ -5896,7 +5913,7 @@
       <w:r>
         <w:t xml:space="preserve"> </w:t>
       </w:r>
-      <w:hyperlink r:id="rId206">
+      <w:hyperlink r:id="rId207">
         <w:r>
           <w:rPr>
             <w:rStyle w:val="Hyperlink"/>
@@ -5918,7 +5935,7 @@
       <w:r>
         <w:t xml:space="preserve"> </w:t>
       </w:r>
-      <w:hyperlink r:id="rId207">
+      <w:hyperlink r:id="rId208">
         <w:r>
           <w:rPr>
             <w:rStyle w:val="Hyperlink"/>
@@ -5940,7 +5957,7 @@
       <w:r>
         <w:t xml:space="preserve"> </w:t>
       </w:r>
-      <w:hyperlink r:id="rId208">
+      <w:hyperlink r:id="rId209">
         <w:r>
           <w:rPr>
             <w:rStyle w:val="Hyperlink"/>
@@ -5962,7 +5979,7 @@
       <w:r>
         <w:t xml:space="preserve"> </w:t>
       </w:r>
-      <w:hyperlink r:id="rId209">
+      <w:hyperlink r:id="rId210">
         <w:r>
           <w:rPr>
             <w:rStyle w:val="Hyperlink"/>
@@ -5989,11 +6006,11 @@
       <w:pPr>
         <w:pStyle w:val="Heading2"/>
       </w:pPr>
-      <w:bookmarkStart w:id="210" w:name="attendanceparticipation"/>
+      <w:bookmarkStart w:id="211" w:name="attendanceparticipation"/>
       <w:r>
         <w:t xml:space="preserve">Attendance/Participation:</w:t>
       </w:r>
-      <w:bookmarkEnd w:id="210"/>
+      <w:bookmarkEnd w:id="211"/>
     </w:p>
     <w:p>
       <w:pPr>
@@ -6121,11 +6138,11 @@
       <w:pPr>
         <w:pStyle w:val="Heading2"/>
       </w:pPr>
-      <w:bookmarkStart w:id="211" w:name="written-work"/>
+      <w:bookmarkStart w:id="212" w:name="written-work"/>
       <w:r>
         <w:t xml:space="preserve">Written Work:</w:t>
       </w:r>
-      <w:bookmarkEnd w:id="211"/>
+      <w:bookmarkEnd w:id="212"/>
     </w:p>
     <w:p>
       <w:pPr>
@@ -6151,11 +6168,11 @@
       <w:pPr>
         <w:pStyle w:val="Heading2"/>
       </w:pPr>
-      <w:bookmarkStart w:id="212" w:name="academic-integrity-code"/>
+      <w:bookmarkStart w:id="213" w:name="academic-integrity-code"/>
       <w:r>
         <w:t xml:space="preserve">Academic Integrity Code</w:t>
       </w:r>
-      <w:bookmarkEnd w:id="212"/>
+      <w:bookmarkEnd w:id="213"/>
     </w:p>
     <w:p>
       <w:pPr>
@@ -6169,11 +6186,11 @@
       <w:pPr>
         <w:pStyle w:val="Heading2"/>
       </w:pPr>
-      <w:bookmarkStart w:id="213" w:name="Xa0443ea0c2baf14705b9cfb348d290ad68b64c0"/>
+      <w:bookmarkStart w:id="214" w:name="Xa0443ea0c2baf14705b9cfb348d290ad68b64c0"/>
       <w:r>
         <w:t xml:space="preserve">Students with Disabilities and Accessibility</w:t>
       </w:r>
-      <w:bookmarkEnd w:id="213"/>
+      <w:bookmarkEnd w:id="214"/>
     </w:p>
     <w:p>
       <w:pPr>
@@ -6203,11 +6220,11 @@
       <w:pPr>
         <w:pStyle w:val="Heading2"/>
       </w:pPr>
-      <w:bookmarkStart w:id="214" w:name="human-rights-equity-bert-and-title-ix"/>
+      <w:bookmarkStart w:id="215" w:name="human-rights-equity-bert-and-title-ix"/>
       <w:r>
         <w:t xml:space="preserve">Human Rights, Equity, BERT, and Title IX</w:t>
       </w:r>
-      <w:bookmarkEnd w:id="214"/>
+      <w:bookmarkEnd w:id="215"/>
     </w:p>
     <w:p>
       <w:pPr>
@@ -6261,11 +6278,11 @@
       <w:pPr>
         <w:pStyle w:val="Heading2"/>
       </w:pPr>
-      <w:bookmarkStart w:id="215" w:name="communication"/>
+      <w:bookmarkStart w:id="216" w:name="communication"/>
       <w:r>
         <w:t xml:space="preserve">Communication</w:t>
       </w:r>
-      <w:bookmarkEnd w:id="215"/>
+      <w:bookmarkEnd w:id="216"/>
     </w:p>
     <w:p>
       <w:pPr>
@@ -6274,7 +6291,7 @@
       <w:r>
         <w:t xml:space="preserve">The best way to contact me is via email (</w:t>
       </w:r>
-      <w:hyperlink r:id="rId216">
+      <w:hyperlink r:id="rId217">
         <w:r>
           <w:rPr>
             <w:rStyle w:val="Hyperlink"/>
@@ -6326,11 +6343,11 @@
       <w:pPr>
         <w:pStyle w:val="Heading2"/>
       </w:pPr>
-      <w:bookmarkStart w:id="217" w:name="student-agreement"/>
+      <w:bookmarkStart w:id="218" w:name="student-agreement"/>
       <w:r>
         <w:t xml:space="preserve">Student Agreement</w:t>
       </w:r>
-      <w:bookmarkEnd w:id="217"/>
+      <w:bookmarkEnd w:id="218"/>
     </w:p>
     <w:p>
       <w:pPr>
@@ -6368,11 +6385,11 @@
       <w:pPr>
         <w:pStyle w:val="Heading1"/>
       </w:pPr>
-      <w:bookmarkStart w:id="218" w:name="appendix-on-fair-use"/>
+      <w:bookmarkStart w:id="219" w:name="appendix-on-fair-use"/>
       <w:r>
         <w:t xml:space="preserve">Appendix: On Fair Use</w:t>
       </w:r>
-      <w:bookmarkEnd w:id="218"/>
+      <w:bookmarkEnd w:id="219"/>
     </w:p>
     <w:p>
       <w:pPr>
@@ -6404,17 +6421,17 @@
       <w:pPr>
         <w:pStyle w:val="Heading2"/>
       </w:pPr>
-      <w:bookmarkStart w:id="219" w:name="Xac49bc9eb1f4d0dc9cf4dec3650113705967a44"/>
+      <w:bookmarkStart w:id="220" w:name="Xac49bc9eb1f4d0dc9cf4dec3650113705967a44"/>
       <w:r>
         <w:t xml:space="preserve">17 U.S. Code § 107 - Limitations on exclusive rights: Fair use</w:t>
       </w:r>
-      <w:bookmarkEnd w:id="219"/>
+      <w:bookmarkEnd w:id="220"/>
     </w:p>
     <w:p>
       <w:pPr>
         <w:pStyle w:val="FirstParagraph"/>
       </w:pPr>
-      <w:hyperlink r:id="rId220">
+      <w:hyperlink r:id="rId221">
         <w:r>
           <w:rPr>
             <w:rStyle w:val="Hyperlink"/>
@@ -6433,7 +6450,7 @@
       <w:r>
         <w:t xml:space="preserve"> </w:t>
       </w:r>
-      <w:hyperlink r:id="rId221">
+      <w:hyperlink r:id="rId222">
         <w:r>
           <w:rPr>
             <w:rStyle w:val="Hyperlink"/>
@@ -6450,7 +6467,7 @@
       <w:r>
         <w:t xml:space="preserve"> </w:t>
       </w:r>
-      <w:hyperlink r:id="rId222">
+      <w:hyperlink r:id="rId223">
         <w:r>
           <w:rPr>
             <w:rStyle w:val="Hyperlink"/>
@@ -6652,7 +6669,7 @@
       <w:r>
         <w:t xml:space="preserve">“</w:t>
       </w:r>
-      <w:hyperlink r:id="rId223">
+      <w:hyperlink r:id="rId224">
         <w:r>
           <w:rPr>
             <w:rStyle w:val="Hyperlink"/>
@@ -6724,7 +6741,7 @@
       <w:r>
         <w:t xml:space="preserve"> </w:t>
       </w:r>
-      <w:hyperlink r:id="rId224">
+      <w:hyperlink r:id="rId225">
         <w:r>
           <w:rPr>
             <w:rStyle w:val="Hyperlink"/>
@@ -6743,7 +6760,7 @@
       <w:r>
         <w:t xml:space="preserve"> </w:t>
       </w:r>
-      <w:hyperlink r:id="rId225">
+      <w:hyperlink r:id="rId226">
         <w:r>
           <w:rPr>
             <w:rStyle w:val="Hyperlink"/>
@@ -6762,7 +6779,7 @@
       <w:r>
         <w:t xml:space="preserve"> </w:t>
       </w:r>
-      <w:hyperlink r:id="rId226">
+      <w:hyperlink r:id="rId227">
         <w:r>
           <w:rPr>
             <w:rStyle w:val="Hyperlink"/>
@@ -6775,21 +6792,21 @@
       <w:pPr>
         <w:pStyle w:val="Heading2"/>
       </w:pPr>
-      <w:bookmarkStart w:id="227" w:name="pratt-school-of-information"/>
+      <w:bookmarkStart w:id="228" w:name="pratt-school-of-information"/>
       <w:r>
         <w:t xml:space="preserve">Pratt School of Information</w:t>
       </w:r>
-      <w:bookmarkEnd w:id="227"/>
+      <w:bookmarkEnd w:id="228"/>
     </w:p>
     <w:p>
       <w:pPr>
         <w:pStyle w:val="Heading3"/>
       </w:pPr>
-      <w:bookmarkStart w:id="228" w:name="student-technology-expectations"/>
+      <w:bookmarkStart w:id="229" w:name="student-technology-expectations"/>
       <w:r>
         <w:t xml:space="preserve">Student Technology Expectations</w:t>
       </w:r>
-      <w:bookmarkEnd w:id="228"/>
+      <w:bookmarkEnd w:id="229"/>
     </w:p>
     <w:p>
       <w:pPr>

</xml_diff>